<commit_message>
Updated report. Made minor changes in jupyter notebook
</commit_message>
<xml_diff>
--- a/Music_Recommender_System_report.docx
+++ b/Music_Recommender_System_report.docx
@@ -230,7 +230,7 @@
       <w:sdtContent>
         <w:p>
           <w:pPr>
-            <w:pStyle w:val="ContentsHeading"/>
+            <w:pStyle w:val="TOAHeading"/>
             <w:rPr/>
           </w:pPr>
           <w:r>
@@ -257,6 +257,7 @@
             <w:rPr>
               <w:webHidden/>
               <w:rStyle w:val="IndexLink"/>
+              <w:vanish w:val="false"/>
             </w:rPr>
             <w:instrText> TOC \z \o "1-3" \u \h</w:instrText>
           </w:r>
@@ -264,6 +265,7 @@
             <w:rPr>
               <w:webHidden/>
               <w:rStyle w:val="IndexLink"/>
+              <w:vanish w:val="false"/>
             </w:rPr>
             <w:fldChar w:fldCharType="separate"/>
           </w:r>
@@ -272,6 +274,7 @@
               <w:rPr>
                 <w:webHidden/>
                 <w:rStyle w:val="IndexLink"/>
+                <w:vanish w:val="false"/>
               </w:rPr>
               <w:t>INTRODUCTION</w:t>
               <w:tab/>
@@ -293,6 +296,7 @@
               <w:rPr>
                 <w:webHidden/>
                 <w:rStyle w:val="IndexLink"/>
+                <w:vanish w:val="false"/>
               </w:rPr>
               <w:t>Purpose</w:t>
               <w:tab/>
@@ -314,6 +318,7 @@
               <w:rPr>
                 <w:webHidden/>
                 <w:rStyle w:val="IndexLink"/>
+                <w:vanish w:val="false"/>
               </w:rPr>
               <w:t>Scope</w:t>
               <w:tab/>
@@ -335,6 +340,7 @@
               <w:rPr>
                 <w:webHidden/>
                 <w:rStyle w:val="IndexLink"/>
+                <w:vanish w:val="false"/>
               </w:rPr>
               <w:t>ACQUIRING THE DATASET</w:t>
               <w:tab/>
@@ -356,6 +362,7 @@
               <w:rPr>
                 <w:webHidden/>
                 <w:rStyle w:val="IndexLink"/>
+                <w:vanish w:val="false"/>
               </w:rPr>
               <w:t>EXPLORATORY DATA ANALYSIS</w:t>
               <w:tab/>
@@ -377,6 +384,7 @@
               <w:rPr>
                 <w:webHidden/>
                 <w:rStyle w:val="IndexLink"/>
+                <w:vanish w:val="false"/>
               </w:rPr>
               <w:t>Checking the dataset</w:t>
               <w:tab/>
@@ -398,6 +406,7 @@
               <w:rPr>
                 <w:webHidden/>
                 <w:rStyle w:val="IndexLink"/>
+                <w:vanish w:val="false"/>
               </w:rPr>
               <w:t>Data cleaning</w:t>
               <w:tab/>
@@ -419,6 +428,7 @@
               <w:rPr>
                 <w:webHidden/>
                 <w:rStyle w:val="IndexLink"/>
+                <w:vanish w:val="false"/>
               </w:rPr>
               <w:t>Data visualization</w:t>
               <w:tab/>
@@ -440,6 +450,7 @@
               <w:rPr>
                 <w:webHidden/>
                 <w:rStyle w:val="IndexLink"/>
+                <w:vanish w:val="false"/>
               </w:rPr>
               <w:t>TRAINING THE MODELS</w:t>
               <w:tab/>
@@ -449,6 +460,7 @@
           <w:r>
             <w:rPr>
               <w:rStyle w:val="IndexLink"/>
+              <w:vanish w:val="false"/>
             </w:rPr>
             <w:fldChar w:fldCharType="end"/>
           </w:r>
@@ -1009,9 +1021,12 @@
         </w:rPr>
       </w:pPr>
       <w:r>
-        <w:rPr/>
+        <w:rPr>
+          <w:b w:val="false"/>
+          <w:bCs w:val="false"/>
+        </w:rPr>
         <w:drawing>
-          <wp:anchor behindDoc="0" distT="0" distB="0" distL="0" distR="0" simplePos="0" locked="0" layoutInCell="1" allowOverlap="1" relativeHeight="6">
+          <wp:anchor behindDoc="0" distT="0" distB="0" distL="0" distR="0" simplePos="0" locked="0" layoutInCell="1" allowOverlap="1" relativeHeight="5">
             <wp:simplePos x="0" y="0"/>
             <wp:positionH relativeFrom="column">
               <wp:posOffset>0</wp:posOffset>
@@ -1110,7 +1125,10 @@
         </w:rPr>
       </w:pPr>
       <w:r>
-        <w:rPr/>
+        <w:rPr>
+          <w:b w:val="false"/>
+          <w:bCs w:val="false"/>
+        </w:rPr>
       </w:r>
     </w:p>
     <w:p>
@@ -1431,10 +1449,604 @@
       </w:pPr>
       <w:r>
         <w:rPr/>
+        <w:t xml:space="preserve">We scale the dataset using </w:t>
+      </w:r>
+      <w:r>
+        <w:rPr>
+          <w:b/>
+          <w:bCs/>
+        </w:rPr>
+        <w:t>StandardScaler()</w:t>
+      </w:r>
+      <w:r>
+        <w:rPr>
+          <w:b w:val="false"/>
+          <w:bCs w:val="false"/>
+        </w:rPr>
+        <w:t xml:space="preserve"> function available in the sklearn.preprocessing library. </w:t>
+      </w:r>
+    </w:p>
+    <w:p>
+      <w:pPr>
+        <w:pStyle w:val="Normal"/>
+        <w:spacing w:before="120" w:after="200"/>
+        <w:rPr/>
+      </w:pPr>
+      <w:r>
+        <w:rPr/>
+        <w:drawing>
+          <wp:inline distT="0" distB="0" distL="0" distR="0">
+            <wp:extent cx="5486400" cy="1008380"/>
+            <wp:effectExtent l="0" t="0" r="0" b="0"/>
+            <wp:docPr id="9" name="Image8" descr=""/>
+            <wp:cNvGraphicFramePr>
+              <a:graphicFrameLocks xmlns:a="http://schemas.openxmlformats.org/drawingml/2006/main" noChangeAspect="1"/>
+            </wp:cNvGraphicFramePr>
+            <a:graphic xmlns:a="http://schemas.openxmlformats.org/drawingml/2006/main">
+              <a:graphicData uri="http://schemas.openxmlformats.org/drawingml/2006/picture">
+                <pic:pic xmlns:pic="http://schemas.openxmlformats.org/drawingml/2006/picture">
+                  <pic:nvPicPr>
+                    <pic:cNvPr id="9" name="Image8" descr=""/>
+                    <pic:cNvPicPr>
+                      <a:picLocks noChangeAspect="1" noChangeArrowheads="1"/>
+                    </pic:cNvPicPr>
+                  </pic:nvPicPr>
+                  <pic:blipFill>
+                    <a:blip r:embed="rId10"/>
+                    <a:stretch>
+                      <a:fillRect/>
+                    </a:stretch>
+                  </pic:blipFill>
+                  <pic:spPr bwMode="auto">
+                    <a:xfrm>
+                      <a:off x="0" y="0"/>
+                      <a:ext cx="5486400" cy="1008380"/>
+                    </a:xfrm>
+                    <a:prstGeom prst="rect">
+                      <a:avLst/>
+                    </a:prstGeom>
+                  </pic:spPr>
+                </pic:pic>
+              </a:graphicData>
+            </a:graphic>
+          </wp:inline>
+        </w:drawing>
+      </w:r>
+    </w:p>
+    <w:p>
+      <w:pPr>
+        <w:pStyle w:val="Normal"/>
+        <w:spacing w:before="120" w:after="200"/>
+        <w:rPr/>
+      </w:pPr>
+      <w:r>
+        <w:rPr>
+          <w:b w:val="false"/>
+          <w:bCs w:val="false"/>
+        </w:rPr>
+        <w:t xml:space="preserve">We also make a smaller dataset out of the larger dataset as some of the algorithms that we test do not scale well for larger datasets. Hence, we take a random sample of 10% of the total dataset and store it in </w:t>
+      </w:r>
+      <w:r>
+        <w:rPr>
+          <w:b/>
+          <w:bCs/>
+        </w:rPr>
+        <w:t>sample_song_df</w:t>
+      </w:r>
+      <w:r>
+        <w:rPr>
+          <w:b w:val="false"/>
+          <w:bCs w:val="false"/>
+        </w:rPr>
+        <w:t>. We store the columns with numerical data as before and then, scale both the sample song dataset as well as the original song dataset.</w:t>
+      </w:r>
+    </w:p>
+    <w:p>
+      <w:pPr>
+        <w:pStyle w:val="Normal"/>
+        <w:spacing w:before="120" w:after="200"/>
+        <w:rPr>
+          <w:b w:val="false"/>
+          <w:b w:val="false"/>
+          <w:bCs w:val="false"/>
+        </w:rPr>
+      </w:pPr>
+      <w:r>
+        <w:rPr>
+          <w:b w:val="false"/>
+          <w:bCs w:val="false"/>
+        </w:rPr>
+      </w:r>
+    </w:p>
+    <w:p>
+      <w:pPr>
+        <w:pStyle w:val="Heading2"/>
+        <w:rPr/>
+      </w:pPr>
+      <w:r>
+        <w:rPr/>
+        <w:t>Implementing the algorithms</w:t>
+      </w:r>
+    </w:p>
+    <w:p>
+      <w:pPr>
+        <w:pStyle w:val="Heading3"/>
+        <w:rPr/>
+      </w:pPr>
+      <w:r>
+        <w:rPr/>
+      </w:r>
+    </w:p>
+    <w:p>
+      <w:pPr>
+        <w:pStyle w:val="Heading3"/>
+        <w:rPr/>
+      </w:pPr>
+      <w:r>
+        <w:rPr/>
+        <w:t>1. KMeans:</w:t>
+      </w:r>
+    </w:p>
+    <w:p>
+      <w:pPr>
+        <w:pStyle w:val="Normal"/>
+        <w:rPr/>
+      </w:pPr>
+      <w:r>
+        <w:rPr/>
+        <w:t>The KMeans algorithm is a clustering algorithm which clusters data by trying to separate samples in n groups of equal variance. It requires the number of clusters to be specified. It also scales well to large number of samples and hence is used across a large number of applications. It is one of the most popular clustering algorithms.</w:t>
+      </w:r>
+    </w:p>
+    <w:p>
+      <w:pPr>
+        <w:pStyle w:val="Normal"/>
+        <w:rPr/>
+      </w:pPr>
+      <w:r>
+        <w:rPr/>
+      </w:r>
+    </w:p>
+    <w:p>
+      <w:pPr>
+        <w:pStyle w:val="Normal"/>
+        <w:spacing w:before="120" w:after="200"/>
+        <w:rPr/>
+      </w:pPr>
+      <w:r>
+        <w:rPr/>
+        <w:t xml:space="preserve">For our project, we use the </w:t>
+      </w:r>
+      <w:r>
+        <w:rPr>
+          <w:b/>
+          <w:bCs/>
+        </w:rPr>
+        <w:t>KMeans</w:t>
+      </w:r>
+      <w:r>
+        <w:rPr/>
+        <w:t xml:space="preserve"> module from </w:t>
+      </w:r>
+      <w:r>
+        <w:rPr>
+          <w:b/>
+          <w:bCs/>
+        </w:rPr>
+        <w:t>sklearn.</w:t>
+      </w:r>
+      <w:r>
+        <w:rPr>
+          <w:b/>
+          <w:bCs/>
+        </w:rPr>
+        <w:t>clustering</w:t>
+      </w:r>
+      <w:r>
+        <w:rPr>
+          <w:b w:val="false"/>
+          <w:bCs w:val="false"/>
+        </w:rPr>
+        <w:t xml:space="preserve"> library</w:t>
+      </w:r>
+      <w:r>
+        <w:rPr/>
+        <w:t xml:space="preserve"> and feed it our dataset </w:t>
+      </w:r>
+      <w:r>
+        <w:rPr/>
+        <w:t xml:space="preserve">using the </w:t>
+      </w:r>
+      <w:r>
+        <w:rPr>
+          <w:b/>
+          <w:bCs/>
+        </w:rPr>
+        <w:t>fit</w:t>
+      </w:r>
+      <w:r>
+        <w:rPr>
+          <w:b w:val="false"/>
+          <w:bCs w:val="false"/>
+        </w:rPr>
+        <w:t xml:space="preserve"> function. Since the KMeans algorithm scales well to large datasets, we can use our original dataset for fitting the algorithm. We then use the model to make predictions on our dataset itself and add the predicted cluster numbers, in a new column, to the </w:t>
+      </w:r>
+      <w:r>
+        <w:rPr>
+          <w:b/>
+          <w:bCs/>
+        </w:rPr>
+        <w:t>song_df</w:t>
+      </w:r>
+      <w:r>
+        <w:rPr>
+          <w:b w:val="false"/>
+          <w:bCs w:val="false"/>
+        </w:rPr>
+        <w:t xml:space="preserve"> dataframe.</w:t>
+      </w:r>
+    </w:p>
+    <w:p>
+      <w:pPr>
+        <w:pStyle w:val="Normal"/>
+        <w:spacing w:before="120" w:after="200"/>
+        <w:rPr/>
+      </w:pPr>
+      <w:r>
+        <w:rPr>
+          <w:b w:val="false"/>
+          <w:bCs w:val="false"/>
+        </w:rPr>
+        <w:t>Following is the code</w:t>
+      </w:r>
+    </w:p>
+    <w:p>
+      <w:pPr>
+        <w:pStyle w:val="Normal"/>
+        <w:spacing w:before="120" w:after="200"/>
+        <w:rPr/>
+      </w:pPr>
+      <w:r>
+        <w:rPr>
+          <w:b w:val="false"/>
+          <w:bCs w:val="false"/>
+        </w:rPr>
+        <w:drawing>
+          <wp:inline distT="0" distB="0" distL="0" distR="0">
+            <wp:extent cx="5486400" cy="2342515"/>
+            <wp:effectExtent l="0" t="0" r="0" b="0"/>
+            <wp:docPr id="10" name="Image9" descr=""/>
+            <wp:cNvGraphicFramePr>
+              <a:graphicFrameLocks xmlns:a="http://schemas.openxmlformats.org/drawingml/2006/main" noChangeAspect="1"/>
+            </wp:cNvGraphicFramePr>
+            <a:graphic xmlns:a="http://schemas.openxmlformats.org/drawingml/2006/main">
+              <a:graphicData uri="http://schemas.openxmlformats.org/drawingml/2006/picture">
+                <pic:pic xmlns:pic="http://schemas.openxmlformats.org/drawingml/2006/picture">
+                  <pic:nvPicPr>
+                    <pic:cNvPr id="10" name="Image9" descr=""/>
+                    <pic:cNvPicPr>
+                      <a:picLocks noChangeAspect="1" noChangeArrowheads="1"/>
+                    </pic:cNvPicPr>
+                  </pic:nvPicPr>
+                  <pic:blipFill>
+                    <a:blip r:embed="rId11"/>
+                    <a:stretch>
+                      <a:fillRect/>
+                    </a:stretch>
+                  </pic:blipFill>
+                  <pic:spPr bwMode="auto">
+                    <a:xfrm>
+                      <a:off x="0" y="0"/>
+                      <a:ext cx="5486400" cy="2342515"/>
+                    </a:xfrm>
+                    <a:prstGeom prst="rect">
+                      <a:avLst/>
+                    </a:prstGeom>
+                  </pic:spPr>
+                </pic:pic>
+              </a:graphicData>
+            </a:graphic>
+          </wp:inline>
+        </w:drawing>
+      </w:r>
+    </w:p>
+    <w:p>
+      <w:pPr>
+        <w:pStyle w:val="Normal"/>
+        <w:spacing w:before="120" w:after="200"/>
+        <w:rPr>
+          <w:b w:val="false"/>
+          <w:b w:val="false"/>
+          <w:bCs w:val="false"/>
+        </w:rPr>
+      </w:pPr>
+      <w:r>
+        <w:rPr/>
+      </w:r>
+    </w:p>
+    <w:p>
+      <w:pPr>
+        <w:pStyle w:val="Normal"/>
+        <w:spacing w:before="120" w:after="200"/>
+        <w:rPr/>
+      </w:pPr>
+      <w:r>
+        <w:rPr>
+          <w:b w:val="false"/>
+          <w:bCs w:val="false"/>
+        </w:rPr>
+        <w:t xml:space="preserve">We can visualize the clusters using </w:t>
+      </w:r>
+      <w:r>
+        <w:rPr>
+          <w:b/>
+          <w:bCs/>
+        </w:rPr>
+        <w:t>PCA</w:t>
+      </w:r>
+      <w:r>
+        <w:rPr>
+          <w:b w:val="false"/>
+          <w:bCs w:val="false"/>
+        </w:rPr>
+        <w:t xml:space="preserve"> (Principal Component Analysis) and </w:t>
+      </w:r>
+      <w:r>
+        <w:rPr>
+          <w:b/>
+          <w:bCs/>
+        </w:rPr>
+        <w:t xml:space="preserve">plotly </w:t>
+      </w:r>
+      <w:r>
+        <w:rPr>
+          <w:b w:val="false"/>
+          <w:bCs w:val="false"/>
+        </w:rPr>
+        <w:t xml:space="preserve">modules. </w:t>
+      </w:r>
+    </w:p>
+    <w:p>
+      <w:pPr>
+        <w:pStyle w:val="Normal"/>
+        <w:spacing w:before="120" w:after="200"/>
+        <w:rPr/>
+      </w:pPr>
+      <w:r>
+        <w:rPr>
+          <w:b w:val="false"/>
+          <w:bCs w:val="false"/>
+        </w:rPr>
+        <w:t>Following is the plot we get:</w:t>
+      </w:r>
+    </w:p>
+    <w:p>
+      <w:pPr>
+        <w:pStyle w:val="Normal"/>
+        <w:spacing w:before="120" w:after="200"/>
+        <w:rPr/>
+      </w:pPr>
+      <w:r>
+        <w:rPr>
+          <w:b w:val="false"/>
+          <w:bCs w:val="false"/>
+        </w:rPr>
+        <w:drawing>
+          <wp:inline distT="0" distB="0" distL="0" distR="0">
+            <wp:extent cx="5486400" cy="3738880"/>
+            <wp:effectExtent l="0" t="0" r="0" b="0"/>
+            <wp:docPr id="11" name="Image10" descr=""/>
+            <wp:cNvGraphicFramePr>
+              <a:graphicFrameLocks xmlns:a="http://schemas.openxmlformats.org/drawingml/2006/main" noChangeAspect="1"/>
+            </wp:cNvGraphicFramePr>
+            <a:graphic xmlns:a="http://schemas.openxmlformats.org/drawingml/2006/main">
+              <a:graphicData uri="http://schemas.openxmlformats.org/drawingml/2006/picture">
+                <pic:pic xmlns:pic="http://schemas.openxmlformats.org/drawingml/2006/picture">
+                  <pic:nvPicPr>
+                    <pic:cNvPr id="11" name="Image10" descr=""/>
+                    <pic:cNvPicPr>
+                      <a:picLocks noChangeAspect="1" noChangeArrowheads="1"/>
+                    </pic:cNvPicPr>
+                  </pic:nvPicPr>
+                  <pic:blipFill>
+                    <a:blip r:embed="rId12"/>
+                    <a:stretch>
+                      <a:fillRect/>
+                    </a:stretch>
+                  </pic:blipFill>
+                  <pic:spPr bwMode="auto">
+                    <a:xfrm>
+                      <a:off x="0" y="0"/>
+                      <a:ext cx="5486400" cy="3738880"/>
+                    </a:xfrm>
+                    <a:prstGeom prst="rect">
+                      <a:avLst/>
+                    </a:prstGeom>
+                  </pic:spPr>
+                </pic:pic>
+              </a:graphicData>
+            </a:graphic>
+          </wp:inline>
+        </w:drawing>
+      </w:r>
+    </w:p>
+    <w:p>
+      <w:pPr>
+        <w:pStyle w:val="Normal"/>
+        <w:spacing w:before="120" w:after="200"/>
+        <w:rPr>
+          <w:b w:val="false"/>
+          <w:b w:val="false"/>
+          <w:bCs w:val="false"/>
+        </w:rPr>
+      </w:pPr>
+      <w:r>
+        <w:rPr/>
+      </w:r>
+    </w:p>
+    <w:p>
+      <w:pPr>
+        <w:pStyle w:val="Normal"/>
+        <w:spacing w:before="120" w:after="200"/>
+        <w:rPr/>
+      </w:pPr>
+      <w:r>
+        <w:rPr>
+          <w:b w:val="false"/>
+          <w:bCs w:val="false"/>
+        </w:rPr>
+        <w:t>It should be noted that the plot is interactive and displays the song name and cluster number when the mouse pointer hovers over the dot. However, one must run the notebook to make the plot visible due to its interactive nature.</w:t>
+      </w:r>
+    </w:p>
+    <w:p>
+      <w:pPr>
+        <w:pStyle w:val="Normal"/>
+        <w:spacing w:before="120" w:after="200"/>
+        <w:rPr>
+          <w:b w:val="false"/>
+          <w:b w:val="false"/>
+          <w:bCs w:val="false"/>
+        </w:rPr>
+      </w:pPr>
+      <w:r>
+        <w:rPr/>
+      </w:r>
+    </w:p>
+    <w:p>
+      <w:pPr>
+        <w:pStyle w:val="Heading3"/>
+        <w:rPr/>
+      </w:pPr>
+      <w:r>
+        <w:rPr/>
+        <w:t>2. BIRCH:</w:t>
+      </w:r>
+    </w:p>
+    <w:p>
+      <w:pPr>
+        <w:pStyle w:val="Normal"/>
+        <w:rPr/>
+      </w:pPr>
+      <w:r>
+        <w:rPr/>
+        <w:t xml:space="preserve">Birch is a clustering algorithm which builds a tree called the Clustering Feature Tree (CFT) for the given dataset. The data is compressed to a set of Clustering Feature nodes (CF nodes). The CF Nodes have a number of subclusters called Clustering Feature subclusters and these subclusters can have CF nodes as children. </w:t>
+      </w:r>
+      <w:r>
+        <w:rPr>
+          <w:rFonts w:ascii="Times New Roman" w:hAnsi="Times New Roman"/>
+          <w:b w:val="false"/>
+          <w:i w:val="false"/>
+          <w:caps w:val="false"/>
+          <w:smallCaps w:val="false"/>
+          <w:color w:val="595959"/>
+          <w:spacing w:val="0"/>
+          <w:sz w:val="25"/>
+          <w:szCs w:val="25"/>
+        </w:rPr>
+        <w:t>The CF Subclusters hold the necessary information for clustering which prevents the need to hold the entire input data in memory.</w:t>
+      </w:r>
+    </w:p>
+    <w:p>
+      <w:pPr>
+        <w:pStyle w:val="Normal"/>
+        <w:rPr>
+          <w:rFonts w:ascii="Times New Roman" w:hAnsi="Times New Roman"/>
+          <w:b w:val="false"/>
+          <w:i w:val="false"/>
+          <w:caps w:val="false"/>
+          <w:smallCaps w:val="false"/>
+          <w:color w:val="595959"/>
+          <w:spacing w:val="0"/>
+          <w:sz w:val="25"/>
+          <w:szCs w:val="25"/>
+        </w:rPr>
+      </w:pPr>
+      <w:r>
+        <w:rPr/>
+      </w:r>
+    </w:p>
+    <w:p>
+      <w:pPr>
+        <w:pStyle w:val="Normal"/>
+        <w:spacing w:before="120" w:after="200"/>
+        <w:rPr/>
+      </w:pPr>
+      <w:r>
+        <w:rPr>
+          <w:rFonts w:ascii="Times New Roman" w:hAnsi="Times New Roman"/>
+          <w:b w:val="false"/>
+          <w:i w:val="false"/>
+          <w:caps w:val="false"/>
+          <w:smallCaps w:val="false"/>
+          <w:color w:val="595959"/>
+          <w:spacing w:val="0"/>
+          <w:sz w:val="25"/>
+          <w:szCs w:val="25"/>
+        </w:rPr>
+        <w:t xml:space="preserve">For our project, we use the </w:t>
+      </w:r>
+      <w:r>
+        <w:rPr>
+          <w:rFonts w:ascii="Times New Roman" w:hAnsi="Times New Roman"/>
+          <w:b/>
+          <w:bCs/>
+          <w:i w:val="false"/>
+          <w:caps w:val="false"/>
+          <w:smallCaps w:val="false"/>
+          <w:color w:val="595959"/>
+          <w:spacing w:val="0"/>
+          <w:sz w:val="25"/>
+          <w:szCs w:val="25"/>
+        </w:rPr>
+        <w:t>Birch</w:t>
+      </w:r>
+      <w:r>
+        <w:rPr>
+          <w:rFonts w:ascii="Times New Roman" w:hAnsi="Times New Roman"/>
+          <w:b w:val="false"/>
+          <w:bCs w:val="false"/>
+          <w:i w:val="false"/>
+          <w:caps w:val="false"/>
+          <w:smallCaps w:val="false"/>
+          <w:color w:val="595959"/>
+          <w:spacing w:val="0"/>
+          <w:sz w:val="25"/>
+          <w:szCs w:val="25"/>
+        </w:rPr>
+        <w:t xml:space="preserve"> module from the </w:t>
+      </w:r>
+      <w:r>
+        <w:rPr>
+          <w:rFonts w:ascii="Times New Roman" w:hAnsi="Times New Roman"/>
+          <w:b/>
+          <w:bCs/>
+          <w:i w:val="false"/>
+          <w:caps w:val="false"/>
+          <w:smallCaps w:val="false"/>
+          <w:color w:val="595959"/>
+          <w:spacing w:val="0"/>
+          <w:sz w:val="25"/>
+          <w:szCs w:val="25"/>
+        </w:rPr>
+        <w:t>sklearn.clustering</w:t>
+      </w:r>
+      <w:r>
+        <w:rPr>
+          <w:rFonts w:ascii="Times New Roman" w:hAnsi="Times New Roman"/>
+          <w:b w:val="false"/>
+          <w:bCs w:val="false"/>
+          <w:i w:val="false"/>
+          <w:caps w:val="false"/>
+          <w:smallCaps w:val="false"/>
+          <w:color w:val="595959"/>
+          <w:spacing w:val="0"/>
+          <w:sz w:val="25"/>
+          <w:szCs w:val="25"/>
+        </w:rPr>
+        <w:t xml:space="preserve"> library and feed it our dataset. </w:t>
       </w:r>
     </w:p>
     <w:sectPr>
-      <w:footerReference w:type="default" r:id="rId10"/>
+      <w:footerReference w:type="default" r:id="rId13"/>
       <w:type w:val="nextPage"/>
       <w:pgSz w:w="12240" w:h="15840"/>
       <w:pgMar w:left="1800" w:right="1800" w:header="0" w:top="1728" w:footer="720" w:bottom="1440" w:gutter="0"/>
@@ -1473,7 +2085,7 @@
     </w:r>
     <w:r>
       <w:rPr/>
-      <w:t>9</w:t>
+      <w:t>11</w:t>
     </w:r>
     <w:r>
       <w:rPr/>
@@ -3024,20 +3636,6 @@
     <w:name w:val="TOA Heading"/>
     <w:basedOn w:val="IndexHeading"/>
     <w:qFormat/>
-    <w:pPr>
-      <w:suppressLineNumbers/>
-      <w:ind w:left="0" w:hanging="0"/>
-    </w:pPr>
-    <w:rPr>
-      <w:b/>
-      <w:bCs/>
-      <w:sz w:val="32"/>
-      <w:szCs w:val="32"/>
-    </w:rPr>
-  </w:style>
-  <w:style w:type="paragraph" w:styleId="ContentsHeading">
-    <w:name w:val="TOA Heading"/>
-    <w:basedOn w:val="IndexHeading"/>
     <w:pPr>
       <w:suppressLineNumbers/>
       <w:ind w:left="0" w:hanging="0"/>

</xml_diff>

<commit_message>
Implemented MeanShift algorithm. Added utility functions. Updated report
</commit_message>
<xml_diff>
--- a/Music_Recommender_System_report.docx
+++ b/Music_Recommender_System_report.docx
@@ -200,7 +200,7 @@
           <w:sz w:val="24"/>
           <w:szCs w:val="24"/>
         </w:rPr>
-        <w:t xml:space="preserve">Recommendation systems are widely used in various fields, whether it be on music and video streaming websites or for businesses. The inspiration for this project came from having an overview of clustering machine learning algorithms and the curiosity about how various recommendations systems worked on various streaming sites. Our team’s goal is to analyze and create such a recommendation system, specifically for music, using unsupervised clustering machine learning algorithms like BIRCH, K-means and Mean-shift algorithms. The most accurate model will be used to give recommendations based on a few songs the user has already listened to. The data being used will be Spotify’s dataset available on Kaggle, which gives information about a large number of songs that are available on Spotify. The data will be preprocessed, visualized and then classified into clusters while training the model. </w:t>
+        <w:t xml:space="preserve">Recommendation systems are widely used in various fields, whether it be on music and video streaming websites or for businesses. The inspiration for this project came from having an overview of clustering machine learning algorithms and the curiosity about how various recommendations systems worked on various streaming sites. Our team’s goal is to analyze and create such a recommendation system, specifically for music, using unsupervised clustering machine learning algorithms like BIRCH, K-means, Mean-shift and KMedoids algorithms. The most accurate model will be used to give recommendations based on a few songs the user has already listened to. The data being used will be Spotify’s dataset available on Kaggle, which gives information about a large number of songs that are available on Spotify. The data will be preprocessed, visualized and then classified into clusters while training the model. </w:t>
       </w:r>
     </w:p>
     <w:p>
@@ -457,6 +457,314 @@
               <w:t>9</w:t>
             </w:r>
           </w:hyperlink>
+        </w:p>
+        <w:p>
+          <w:pPr>
+            <w:pStyle w:val="Contents2"/>
+            <w:tabs>
+              <w:tab w:val="clear" w:pos="720"/>
+              <w:tab w:val="right" w:pos="8640" w:leader="dot"/>
+            </w:tabs>
+            <w:rPr/>
+          </w:pPr>
+          <w:hyperlink w:anchor="__RefHeading___Toc228_1180641336">
+            <w:r>
+              <w:rPr>
+                <w:webHidden/>
+                <w:rStyle w:val="IndexLink"/>
+                <w:vanish w:val="false"/>
+              </w:rPr>
+              <w:t>Scaling the dataset</w:t>
+              <w:tab/>
+              <w:t>9</w:t>
+            </w:r>
+          </w:hyperlink>
+        </w:p>
+        <w:p>
+          <w:pPr>
+            <w:pStyle w:val="Contents2"/>
+            <w:tabs>
+              <w:tab w:val="clear" w:pos="720"/>
+              <w:tab w:val="right" w:pos="8640" w:leader="dot"/>
+            </w:tabs>
+            <w:rPr/>
+          </w:pPr>
+          <w:hyperlink w:anchor="__RefHeading___Toc230_1180641336">
+            <w:r>
+              <w:rPr>
+                <w:webHidden/>
+                <w:rStyle w:val="IndexLink"/>
+                <w:vanish w:val="false"/>
+              </w:rPr>
+              <w:t>Implementing the algorithms</w:t>
+              <w:tab/>
+              <w:t>9</w:t>
+            </w:r>
+          </w:hyperlink>
+        </w:p>
+        <w:p>
+          <w:pPr>
+            <w:pStyle w:val="Contents3"/>
+            <w:tabs>
+              <w:tab w:val="clear" w:pos="8074"/>
+              <w:tab w:val="right" w:pos="8640" w:leader="dot"/>
+            </w:tabs>
+            <w:rPr/>
+          </w:pPr>
+          <w:hyperlink w:anchor="__RefHeading___Toc232_1180641336">
+            <w:r>
+              <w:rPr>
+                <w:webHidden/>
+                <w:rStyle w:val="IndexLink"/>
+                <w:vanish w:val="false"/>
+              </w:rPr>
+              <w:t>1. KMeans:</w:t>
+              <w:tab/>
+              <w:t>9</w:t>
+            </w:r>
+          </w:hyperlink>
+        </w:p>
+        <w:p>
+          <w:pPr>
+            <w:pStyle w:val="Contents3"/>
+            <w:tabs>
+              <w:tab w:val="clear" w:pos="8074"/>
+              <w:tab w:val="right" w:pos="8640" w:leader="dot"/>
+            </w:tabs>
+            <w:rPr/>
+          </w:pPr>
+          <w:hyperlink w:anchor="__RefHeading___Toc234_1180641336">
+            <w:r>
+              <w:rPr>
+                <w:webHidden/>
+                <w:rStyle w:val="IndexLink"/>
+                <w:vanish w:val="false"/>
+              </w:rPr>
+              <w:t>2. BIRCH:</w:t>
+              <w:tab/>
+              <w:t>11</w:t>
+            </w:r>
+          </w:hyperlink>
+        </w:p>
+        <w:p>
+          <w:pPr>
+            <w:pStyle w:val="Contents3"/>
+            <w:tabs>
+              <w:tab w:val="clear" w:pos="8074"/>
+              <w:tab w:val="right" w:pos="8640" w:leader="dot"/>
+            </w:tabs>
+            <w:rPr/>
+          </w:pPr>
+          <w:hyperlink w:anchor="__RefHeading___Toc236_1180641336">
+            <w:r>
+              <w:rPr>
+                <w:webHidden/>
+                <w:rStyle w:val="IndexLink"/>
+                <w:vanish w:val="false"/>
+              </w:rPr>
+              <w:t>3. Mean Shift:</w:t>
+              <w:tab/>
+              <w:t>13</w:t>
+            </w:r>
+          </w:hyperlink>
+        </w:p>
+        <w:p>
+          <w:pPr>
+            <w:pStyle w:val="Contents3"/>
+            <w:tabs>
+              <w:tab w:val="clear" w:pos="8074"/>
+              <w:tab w:val="right" w:pos="8640" w:leader="dot"/>
+            </w:tabs>
+            <w:rPr/>
+          </w:pPr>
+          <w:hyperlink w:anchor="__RefHeading___Toc238_1180641336">
+            <w:r>
+              <w:rPr>
+                <w:webHidden/>
+                <w:rStyle w:val="IndexLink"/>
+                <w:vanish w:val="false"/>
+              </w:rPr>
+              <w:t>4. KMedoids:</w:t>
+              <w:tab/>
+              <w:t>14</w:t>
+            </w:r>
+          </w:hyperlink>
+        </w:p>
+        <w:p>
+          <w:pPr>
+            <w:pStyle w:val="Contents1"/>
+            <w:tabs>
+              <w:tab w:val="clear" w:pos="720"/>
+              <w:tab w:val="right" w:pos="8640" w:leader="dot"/>
+            </w:tabs>
+            <w:rPr/>
+          </w:pPr>
+          <w:hyperlink w:anchor="__RefHeading___Toc334_3655701045">
+            <w:r>
+              <w:rPr>
+                <w:webHidden/>
+                <w:rStyle w:val="IndexLink"/>
+                <w:vanish w:val="false"/>
+              </w:rPr>
+              <w:t>MODEL EVALUATION</w:t>
+              <w:tab/>
+              <w:t>16</w:t>
+            </w:r>
+          </w:hyperlink>
+        </w:p>
+        <w:p>
+          <w:pPr>
+            <w:pStyle w:val="Contents1"/>
+            <w:tabs>
+              <w:tab w:val="clear" w:pos="720"/>
+              <w:tab w:val="right" w:pos="8640" w:leader="dot"/>
+            </w:tabs>
+            <w:rPr/>
+          </w:pPr>
+          <w:hyperlink w:anchor="__RefHeading___Toc336_3655701045">
+            <w:r>
+              <w:rPr>
+                <w:webHidden/>
+                <w:rStyle w:val="IndexLink"/>
+                <w:vanish w:val="false"/>
+              </w:rPr>
+              <w:t>OUTPUT INTERPRETATION</w:t>
+              <w:tab/>
+              <w:t>17</w:t>
+            </w:r>
+          </w:hyperlink>
+        </w:p>
+        <w:p>
+          <w:pPr>
+            <w:pStyle w:val="Contents2"/>
+            <w:tabs>
+              <w:tab w:val="clear" w:pos="720"/>
+              <w:tab w:val="right" w:pos="8640" w:leader="dot"/>
+            </w:tabs>
+            <w:rPr/>
+          </w:pPr>
+          <w:hyperlink w:anchor="__RefHeading___Toc338_3655701045">
+            <w:r>
+              <w:rPr>
+                <w:webHidden/>
+                <w:rStyle w:val="IndexLink"/>
+                <w:vanish w:val="false"/>
+              </w:rPr>
+              <w:t>flatten_list_of_dict</w:t>
+              <w:tab/>
+              <w:t>17</w:t>
+            </w:r>
+          </w:hyperlink>
+        </w:p>
+        <w:p>
+          <w:pPr>
+            <w:pStyle w:val="Contents2"/>
+            <w:tabs>
+              <w:tab w:val="clear" w:pos="720"/>
+              <w:tab w:val="right" w:pos="8640" w:leader="dot"/>
+            </w:tabs>
+            <w:rPr/>
+          </w:pPr>
+          <w:hyperlink w:anchor="__RefHeading___Toc340_3655701045">
+            <w:r>
+              <w:rPr>
+                <w:webHidden/>
+                <w:rStyle w:val="IndexLink"/>
+                <w:vanish w:val="false"/>
+              </w:rPr>
+              <w:t>get_song_data</w:t>
+              <w:tab/>
+              <w:t>17</w:t>
+            </w:r>
+          </w:hyperlink>
+        </w:p>
+        <w:p>
+          <w:pPr>
+            <w:pStyle w:val="Contents2"/>
+            <w:tabs>
+              <w:tab w:val="clear" w:pos="720"/>
+              <w:tab w:val="right" w:pos="8640" w:leader="dot"/>
+            </w:tabs>
+            <w:rPr/>
+          </w:pPr>
+          <w:hyperlink w:anchor="__RefHeading___Toc342_3655701045">
+            <w:r>
+              <w:rPr>
+                <w:webHidden/>
+                <w:rStyle w:val="IndexLink"/>
+                <w:vanish w:val="false"/>
+              </w:rPr>
+              <w:t>GET_mean_vector</w:t>
+              <w:tab/>
+              <w:t>17</w:t>
+            </w:r>
+          </w:hyperlink>
+        </w:p>
+        <w:p>
+          <w:pPr>
+            <w:pStyle w:val="Contents2"/>
+            <w:tabs>
+              <w:tab w:val="clear" w:pos="720"/>
+              <w:tab w:val="right" w:pos="8640" w:leader="dot"/>
+            </w:tabs>
+            <w:rPr/>
+          </w:pPr>
+          <w:hyperlink w:anchor="__RefHeading___Toc344_3655701045">
+            <w:r>
+              <w:rPr>
+                <w:webHidden/>
+                <w:rStyle w:val="IndexLink"/>
+                <w:vanish w:val="false"/>
+              </w:rPr>
+              <w:t>Recommend_songs</w:t>
+              <w:tab/>
+              <w:t>17</w:t>
+            </w:r>
+          </w:hyperlink>
+        </w:p>
+        <w:p>
+          <w:pPr>
+            <w:pStyle w:val="Contents1"/>
+            <w:tabs>
+              <w:tab w:val="clear" w:pos="720"/>
+              <w:tab w:val="right" w:pos="8640" w:leader="dot"/>
+            </w:tabs>
+            <w:rPr/>
+          </w:pPr>
+          <w:hyperlink w:anchor="__RefHeading___Toc346_3655701045">
+            <w:r>
+              <w:rPr>
+                <w:webHidden/>
+                <w:rStyle w:val="IndexLink"/>
+                <w:vanish w:val="false"/>
+              </w:rPr>
+              <w:t>CONCLUSION</w:t>
+              <w:tab/>
+              <w:t>19</w:t>
+            </w:r>
+          </w:hyperlink>
+        </w:p>
+        <w:p>
+          <w:pPr>
+            <w:pStyle w:val="Contents1"/>
+            <w:tabs>
+              <w:tab w:val="clear" w:pos="720"/>
+              <w:tab w:val="right" w:pos="8640" w:leader="dot"/>
+            </w:tabs>
+            <w:rPr/>
+          </w:pPr>
+          <w:hyperlink w:anchor="__RefHeading___Toc348_3655701045">
+            <w:r>
+              <w:rPr>
+                <w:webHidden/>
+                <w:rStyle w:val="IndexLink"/>
+                <w:vanish w:val="false"/>
+              </w:rPr>
+              <w:t>LINKS</w:t>
+              <w:tab/>
+              <w:t>20</w:t>
+            </w:r>
+          </w:hyperlink>
           <w:r>
             <w:rPr>
               <w:rStyle w:val="IndexLink"/>
@@ -1436,6 +1744,8 @@
         <w:pStyle w:val="Heading2"/>
         <w:rPr/>
       </w:pPr>
+      <w:bookmarkStart w:id="18" w:name="__RefHeading___Toc228_1180641336"/>
+      <w:bookmarkEnd w:id="18"/>
       <w:r>
         <w:rPr/>
         <w:t>Scaling the dataset</w:t>
@@ -1476,7 +1786,7 @@
         <w:rPr/>
         <w:drawing>
           <wp:inline distT="0" distB="0" distL="0" distR="0">
-            <wp:extent cx="5486400" cy="1008380"/>
+            <wp:extent cx="5486400" cy="1022985"/>
             <wp:effectExtent l="0" t="0" r="0" b="0"/>
             <wp:docPr id="9" name="Image8" descr=""/>
             <wp:cNvGraphicFramePr>
@@ -1500,7 +1810,7 @@
                   <pic:spPr bwMode="auto">
                     <a:xfrm>
                       <a:off x="0" y="0"/>
-                      <a:ext cx="5486400" cy="1008380"/>
+                      <a:ext cx="5486400" cy="1022985"/>
                     </a:xfrm>
                     <a:prstGeom prst="rect">
                       <a:avLst/>
@@ -1524,157 +1834,178 @@
           <w:b w:val="false"/>
           <w:bCs w:val="false"/>
         </w:rPr>
-        <w:t xml:space="preserve">We also make a smaller dataset out of the larger dataset as some of the algorithms that we test do not scale well for larger datasets. Hence, we take a random sample of 10% of the total dataset and store it in </w:t>
+        <w:t>We also make a smaller dataset out of the larger dataset as some of the algorithms that we test do not scale well for larger datasets. Hence, we take a random sample of 10%</w:t>
       </w:r>
       <w:r>
         <w:rPr>
           <w:b/>
           <w:bCs/>
         </w:rPr>
-        <w:t>sample_song_df</w:t>
-      </w:r>
-      <w:r>
-        <w:rPr>
-          <w:b w:val="false"/>
-          <w:bCs w:val="false"/>
-        </w:rPr>
-        <w:t>. We store the columns with numerical data as before and then, scale both the sample song dataset as well as the original song dataset.</w:t>
-      </w:r>
-    </w:p>
-    <w:p>
-      <w:pPr>
-        <w:pStyle w:val="Normal"/>
-        <w:spacing w:before="120" w:after="200"/>
-        <w:rPr>
-          <w:b w:val="false"/>
-          <w:b w:val="false"/>
-          <w:bCs w:val="false"/>
-        </w:rPr>
-      </w:pPr>
-      <w:r>
-        <w:rPr>
-          <w:b w:val="false"/>
-          <w:bCs w:val="false"/>
-        </w:rPr>
-      </w:r>
-    </w:p>
-    <w:p>
-      <w:pPr>
-        <w:pStyle w:val="Heading2"/>
-        <w:rPr/>
-      </w:pPr>
-      <w:r>
-        <w:rPr/>
-        <w:t>Implementing the algorithms</w:t>
-      </w:r>
-    </w:p>
-    <w:p>
-      <w:pPr>
-        <w:pStyle w:val="Heading3"/>
-        <w:rPr/>
-      </w:pPr>
-      <w:r>
-        <w:rPr/>
-      </w:r>
-    </w:p>
-    <w:p>
-      <w:pPr>
-        <w:pStyle w:val="Heading3"/>
-        <w:rPr/>
-      </w:pPr>
-      <w:r>
-        <w:rPr/>
-        <w:t>1. KMeans:</w:t>
-      </w:r>
-    </w:p>
-    <w:p>
-      <w:pPr>
-        <w:pStyle w:val="Normal"/>
-        <w:rPr/>
-      </w:pPr>
-      <w:r>
-        <w:rPr/>
-        <w:t>The KMeans algorithm is a clustering algorithm which clusters data by trying to separate samples in n groups of equal variance. It requires the number of clusters to be specified. It also scales well to large number of samples and hence is used across a large number of applications. It is one of the most popular clustering algorithms.</w:t>
-      </w:r>
-    </w:p>
-    <w:p>
-      <w:pPr>
-        <w:pStyle w:val="Normal"/>
-        <w:rPr/>
-      </w:pPr>
-      <w:r>
-        <w:rPr/>
-      </w:r>
-    </w:p>
-    <w:p>
-      <w:pPr>
-        <w:pStyle w:val="Normal"/>
-        <w:spacing w:before="120" w:after="200"/>
-        <w:rPr/>
-      </w:pPr>
-      <w:r>
-        <w:rPr/>
-        <w:t xml:space="preserve">For our project, we use the </w:t>
+        <w:t xml:space="preserve"> </w:t>
+      </w:r>
+      <w:r>
+        <w:rPr>
+          <w:b w:val="false"/>
+          <w:bCs w:val="false"/>
+        </w:rPr>
+        <w:t>of the total dataset and also use a seed value in</w:t>
       </w:r>
       <w:r>
         <w:rPr>
           <w:b/>
           <w:bCs/>
         </w:rPr>
-        <w:t>KMeans</w:t>
-      </w:r>
-      <w:r>
-        <w:rPr/>
-        <w:t xml:space="preserve"> module from </w:t>
+        <w:t xml:space="preserve"> random_state </w:t>
+      </w:r>
+      <w:r>
+        <w:rPr>
+          <w:b w:val="false"/>
+          <w:bCs w:val="false"/>
+        </w:rPr>
+        <w:t xml:space="preserve">variable so the outcomes can be reproduced and store it in </w:t>
       </w:r>
       <w:r>
         <w:rPr>
           <w:b/>
           <w:bCs/>
         </w:rPr>
-        <w:t>sklearn.</w:t>
+        <w:t>sample_song_df</w:t>
+      </w:r>
+      <w:r>
+        <w:rPr>
+          <w:b w:val="false"/>
+          <w:bCs w:val="false"/>
+        </w:rPr>
+        <w:t>. We store the columns with numerical data as before and then, scale both the sample song dataset as well as the original song dataset.</w:t>
+      </w:r>
+    </w:p>
+    <w:p>
+      <w:pPr>
+        <w:pStyle w:val="Normal"/>
+        <w:spacing w:before="120" w:after="200"/>
+        <w:rPr>
+          <w:b w:val="false"/>
+          <w:b w:val="false"/>
+          <w:bCs w:val="false"/>
+        </w:rPr>
+      </w:pPr>
+      <w:r>
+        <w:rPr>
+          <w:b w:val="false"/>
+          <w:bCs w:val="false"/>
+        </w:rPr>
+      </w:r>
+    </w:p>
+    <w:p>
+      <w:pPr>
+        <w:pStyle w:val="Heading2"/>
+        <w:rPr/>
+      </w:pPr>
+      <w:bookmarkStart w:id="19" w:name="__RefHeading___Toc230_1180641336"/>
+      <w:bookmarkEnd w:id="19"/>
+      <w:r>
+        <w:rPr/>
+        <w:t>Implementing the algorithms</w:t>
+      </w:r>
+    </w:p>
+    <w:p>
+      <w:pPr>
+        <w:pStyle w:val="Heading3"/>
+        <w:rPr/>
+      </w:pPr>
+      <w:r>
+        <w:rPr/>
+      </w:r>
+    </w:p>
+    <w:p>
+      <w:pPr>
+        <w:pStyle w:val="Heading3"/>
+        <w:rPr/>
+      </w:pPr>
+      <w:bookmarkStart w:id="20" w:name="__RefHeading___Toc232_1180641336"/>
+      <w:bookmarkEnd w:id="20"/>
+      <w:r>
+        <w:rPr/>
+        <w:t>1. KMeans:</w:t>
+      </w:r>
+    </w:p>
+    <w:p>
+      <w:pPr>
+        <w:pStyle w:val="Normal"/>
+        <w:rPr/>
+      </w:pPr>
+      <w:r>
+        <w:rPr/>
+        <w:t>The KMeans algorithm is a clustering algorithm which clusters data by trying to separate samples in n groups of equal variance. It requires the number of clusters to be specified. It also scales well to large number of samples and hence is used across a large number of applications. It is one of the most popular clustering algorithms.</w:t>
+      </w:r>
+    </w:p>
+    <w:p>
+      <w:pPr>
+        <w:pStyle w:val="Normal"/>
+        <w:rPr/>
+      </w:pPr>
+      <w:r>
+        <w:rPr/>
+      </w:r>
+    </w:p>
+    <w:p>
+      <w:pPr>
+        <w:pStyle w:val="Normal"/>
+        <w:spacing w:before="120" w:after="200"/>
+        <w:rPr/>
+      </w:pPr>
+      <w:r>
+        <w:rPr/>
+        <w:t xml:space="preserve">For our project, we use the </w:t>
       </w:r>
       <w:r>
         <w:rPr>
           <w:b/>
           <w:bCs/>
         </w:rPr>
-        <w:t>clustering</w:t>
-      </w:r>
-      <w:r>
-        <w:rPr>
-          <w:b w:val="false"/>
-          <w:bCs w:val="false"/>
-        </w:rPr>
-        <w:t xml:space="preserve"> library</w:t>
-      </w:r>
-      <w:r>
-        <w:rPr/>
-        <w:t xml:space="preserve"> and feed it our dataset </w:t>
-      </w:r>
-      <w:r>
-        <w:rPr/>
-        <w:t xml:space="preserve">using the </w:t>
+        <w:t>KMeans</w:t>
+      </w:r>
+      <w:r>
+        <w:rPr/>
+        <w:t xml:space="preserve"> module from </w:t>
       </w:r>
       <w:r>
         <w:rPr>
           <w:b/>
           <w:bCs/>
         </w:rPr>
-        <w:t>fit</w:t>
-      </w:r>
-      <w:r>
-        <w:rPr>
-          <w:b w:val="false"/>
-          <w:bCs w:val="false"/>
-        </w:rPr>
-        <w:t xml:space="preserve"> function. Since the KMeans algorithm scales well to large datasets, we can use our original dataset for fitting the algorithm. We then use the model to make predictions on our dataset itself and add the predicted cluster numbers, in a new column, to the </w:t>
+        <w:t>sklearn.clustering</w:t>
+      </w:r>
+      <w:r>
+        <w:rPr>
+          <w:b w:val="false"/>
+          <w:bCs w:val="false"/>
+        </w:rPr>
+        <w:t xml:space="preserve"> library</w:t>
+      </w:r>
+      <w:r>
+        <w:rPr/>
+        <w:t xml:space="preserve"> and feed it our dataset using the </w:t>
       </w:r>
       <w:r>
         <w:rPr>
           <w:b/>
           <w:bCs/>
         </w:rPr>
+        <w:t>fit</w:t>
+      </w:r>
+      <w:r>
+        <w:rPr>
+          <w:b w:val="false"/>
+          <w:bCs w:val="false"/>
+        </w:rPr>
+        <w:t xml:space="preserve"> function. We use the randomly sampled scaled dataset for fitting as it would give an unfair advantage to KMeans while evaluation if we feed it the entire dataset. We then use the model to make predictions on our entire dataset and add the predicted cluster numbers, in a new column, to the </w:t>
+      </w:r>
+      <w:r>
+        <w:rPr>
+          <w:b/>
+          <w:bCs/>
+        </w:rPr>
         <w:t>song_df</w:t>
       </w:r>
       <w:r>
@@ -1696,7 +2027,7 @@
           <w:b w:val="false"/>
           <w:bCs w:val="false"/>
         </w:rPr>
-        <w:t>Following is the code</w:t>
+        <w:t>Following is the code:</w:t>
       </w:r>
     </w:p>
     <w:p>
@@ -1706,13 +2037,10 @@
         <w:rPr/>
       </w:pPr>
       <w:r>
-        <w:rPr>
-          <w:b w:val="false"/>
-          <w:bCs w:val="false"/>
-        </w:rPr>
+        <w:rPr/>
         <w:drawing>
           <wp:inline distT="0" distB="0" distL="0" distR="0">
-            <wp:extent cx="5486400" cy="2342515"/>
+            <wp:extent cx="5486400" cy="2406650"/>
             <wp:effectExtent l="0" t="0" r="0" b="0"/>
             <wp:docPr id="10" name="Image9" descr=""/>
             <wp:cNvGraphicFramePr>
@@ -1736,7 +2064,7 @@
                   <pic:spPr bwMode="auto">
                     <a:xfrm>
                       <a:off x="0" y="0"/>
-                      <a:ext cx="5486400" cy="2342515"/>
+                      <a:ext cx="5486400" cy="2406650"/>
                     </a:xfrm>
                     <a:prstGeom prst="rect">
                       <a:avLst/>
@@ -1753,20 +2081,6 @@
       <w:pPr>
         <w:pStyle w:val="Normal"/>
         <w:spacing w:before="120" w:after="200"/>
-        <w:rPr>
-          <w:b w:val="false"/>
-          <w:b w:val="false"/>
-          <w:bCs w:val="false"/>
-        </w:rPr>
-      </w:pPr>
-      <w:r>
-        <w:rPr/>
-      </w:r>
-    </w:p>
-    <w:p>
-      <w:pPr>
-        <w:pStyle w:val="Normal"/>
-        <w:spacing w:before="120" w:after="200"/>
         <w:rPr/>
       </w:pPr>
       <w:r>
@@ -1826,13 +2140,10 @@
         <w:rPr/>
       </w:pPr>
       <w:r>
-        <w:rPr>
-          <w:b w:val="false"/>
-          <w:bCs w:val="false"/>
-        </w:rPr>
+        <w:rPr/>
         <w:drawing>
           <wp:inline distT="0" distB="0" distL="0" distR="0">
-            <wp:extent cx="5486400" cy="3738880"/>
+            <wp:extent cx="5486400" cy="3550285"/>
             <wp:effectExtent l="0" t="0" r="0" b="0"/>
             <wp:docPr id="11" name="Image10" descr=""/>
             <wp:cNvGraphicFramePr>
@@ -1856,7 +2167,7 @@
                   <pic:spPr bwMode="auto">
                     <a:xfrm>
                       <a:off x="0" y="0"/>
-                      <a:ext cx="5486400" cy="3738880"/>
+                      <a:ext cx="5486400" cy="3550285"/>
                     </a:xfrm>
                     <a:prstGeom prst="rect">
                       <a:avLst/>
@@ -1880,7 +2191,10 @@
         </w:rPr>
       </w:pPr>
       <w:r>
-        <w:rPr/>
+        <w:rPr>
+          <w:b w:val="false"/>
+          <w:bCs w:val="false"/>
+        </w:rPr>
       </w:r>
     </w:p>
     <w:p>
@@ -1894,21 +2208,73 @@
           <w:b w:val="false"/>
           <w:bCs w:val="false"/>
         </w:rPr>
-        <w:t>It should be noted that the plot is interactive and displays the song name and cluster number when the mouse pointer hovers over the dot. However, one must run the notebook to make the plot visible due to its interactive nature.</w:t>
+        <w:t xml:space="preserve">It should be noted that the plot is interactive and displays the song name and cluster number when the mouse pointer hovers over the dot. </w:t>
       </w:r>
     </w:p>
     <w:p>
       <w:pPr>
         <w:pStyle w:val="Normal"/>
         <w:spacing w:before="120" w:after="200"/>
-        <w:rPr>
-          <w:b w:val="false"/>
-          <w:b w:val="false"/>
-          <w:bCs w:val="false"/>
-        </w:rPr>
-      </w:pPr>
-      <w:r>
-        <w:rPr/>
+        <w:rPr/>
+      </w:pPr>
+      <w:r>
+        <w:rPr>
+          <w:b w:val="false"/>
+          <w:bCs w:val="false"/>
+        </w:rPr>
+        <w:t xml:space="preserve">However, one must run the notebook to make the plot visible </w:t>
+      </w:r>
+      <w:r>
+        <w:rPr>
+          <w:b w:val="false"/>
+          <w:bCs w:val="false"/>
+        </w:rPr>
+        <w:t>as saving the plot in the file increases it’s size exponentially due to its interactive nature</w:t>
+      </w:r>
+      <w:r>
+        <w:rPr>
+          <w:b w:val="false"/>
+          <w:bCs w:val="false"/>
+        </w:rPr>
+        <w:t xml:space="preserve">. </w:t>
+      </w:r>
+      <w:r>
+        <w:rPr>
+          <w:b w:val="false"/>
+          <w:bCs w:val="false"/>
+        </w:rPr>
+        <w:t xml:space="preserve">This is the case for all clustering plots in this </w:t>
+      </w:r>
+      <w:r>
+        <w:rPr>
+          <w:b/>
+          <w:bCs/>
+        </w:rPr>
+        <w:t xml:space="preserve">ipnyb </w:t>
+      </w:r>
+      <w:r>
+        <w:rPr>
+          <w:b w:val="false"/>
+          <w:bCs w:val="false"/>
+        </w:rPr>
+        <w:t>file.</w:t>
+      </w:r>
+    </w:p>
+    <w:p>
+      <w:pPr>
+        <w:pStyle w:val="Normal"/>
+        <w:spacing w:before="120" w:after="200"/>
+        <w:rPr>
+          <w:b w:val="false"/>
+          <w:b w:val="false"/>
+          <w:bCs w:val="false"/>
+        </w:rPr>
+      </w:pPr>
+      <w:r>
+        <w:rPr>
+          <w:b w:val="false"/>
+          <w:bCs w:val="false"/>
+        </w:rPr>
       </w:r>
     </w:p>
     <w:p>
@@ -1916,6 +2282,8 @@
         <w:pStyle w:val="Heading3"/>
         <w:rPr/>
       </w:pPr>
+      <w:bookmarkStart w:id="21" w:name="__RefHeading___Toc234_1180641336"/>
+      <w:bookmarkEnd w:id="21"/>
       <w:r>
         <w:rPr/>
         <w:t>2. BIRCH:</w:t>
@@ -1932,7 +2300,6 @@
       </w:r>
       <w:r>
         <w:rPr>
-          <w:rFonts w:ascii="Times New Roman" w:hAnsi="Times New Roman"/>
           <w:b w:val="false"/>
           <w:i w:val="false"/>
           <w:caps w:val="false"/>
@@ -1948,8 +2315,11 @@
     <w:p>
       <w:pPr>
         <w:pStyle w:val="Normal"/>
-        <w:rPr>
-          <w:rFonts w:ascii="Times New Roman" w:hAnsi="Times New Roman"/>
+        <w:spacing w:before="120" w:after="200"/>
+        <w:rPr/>
+      </w:pPr>
+      <w:r>
+        <w:rPr>
           <w:b w:val="false"/>
           <w:i w:val="false"/>
           <w:caps w:val="false"/>
@@ -1959,34 +2329,10 @@
           <w:sz w:val="25"/>
           <w:szCs w:val="25"/>
         </w:rPr>
-      </w:pPr>
-      <w:r>
-        <w:rPr/>
-      </w:r>
-    </w:p>
-    <w:p>
-      <w:pPr>
-        <w:pStyle w:val="Normal"/>
-        <w:spacing w:before="120" w:after="200"/>
-        <w:rPr/>
-      </w:pPr>
-      <w:r>
-        <w:rPr>
-          <w:rFonts w:ascii="Times New Roman" w:hAnsi="Times New Roman"/>
-          <w:b w:val="false"/>
-          <w:i w:val="false"/>
-          <w:caps w:val="false"/>
-          <w:smallCaps w:val="false"/>
-          <w:color w:val="595959"/>
-          <w:spacing w:val="0"/>
-          <w:sz w:val="25"/>
-          <w:szCs w:val="25"/>
-        </w:rPr>
         <w:t xml:space="preserve">For our project, we use the </w:t>
       </w:r>
       <w:r>
         <w:rPr>
-          <w:rFonts w:ascii="Times New Roman" w:hAnsi="Times New Roman"/>
           <w:b/>
           <w:bCs/>
           <w:i w:val="false"/>
@@ -2001,7 +2347,6 @@
       </w:r>
       <w:r>
         <w:rPr>
-          <w:rFonts w:ascii="Times New Roman" w:hAnsi="Times New Roman"/>
           <w:b w:val="false"/>
           <w:bCs w:val="false"/>
           <w:i w:val="false"/>
@@ -2016,7 +2361,6 @@
       </w:r>
       <w:r>
         <w:rPr>
-          <w:rFonts w:ascii="Times New Roman" w:hAnsi="Times New Roman"/>
           <w:b/>
           <w:bCs/>
           <w:i w:val="false"/>
@@ -2031,7 +2375,6 @@
       </w:r>
       <w:r>
         <w:rPr>
-          <w:rFonts w:ascii="Times New Roman" w:hAnsi="Times New Roman"/>
           <w:b w:val="false"/>
           <w:bCs w:val="false"/>
           <w:i w:val="false"/>
@@ -2042,11 +2385,1508 @@
           <w:sz w:val="25"/>
           <w:szCs w:val="25"/>
         </w:rPr>
-        <w:t xml:space="preserve"> library and feed it our dataset. </w:t>
+        <w:t xml:space="preserve"> library and feed our sampled scaled dataset to it. We then predict the cluster labels for the entire song data using the Birch model and add the predicted cluster labels to the </w:t>
+      </w:r>
+      <w:r>
+        <w:rPr>
+          <w:b/>
+          <w:bCs/>
+          <w:i w:val="false"/>
+          <w:caps w:val="false"/>
+          <w:smallCaps w:val="false"/>
+          <w:color w:val="595959"/>
+          <w:spacing w:val="0"/>
+          <w:sz w:val="25"/>
+          <w:szCs w:val="25"/>
+        </w:rPr>
+        <w:t>song_df</w:t>
+      </w:r>
+      <w:r>
+        <w:rPr>
+          <w:b w:val="false"/>
+          <w:bCs w:val="false"/>
+          <w:i w:val="false"/>
+          <w:caps w:val="false"/>
+          <w:smallCaps w:val="false"/>
+          <w:color w:val="595959"/>
+          <w:spacing w:val="0"/>
+          <w:sz w:val="25"/>
+          <w:szCs w:val="25"/>
+        </w:rPr>
+        <w:t xml:space="preserve"> dataframe under the column </w:t>
+      </w:r>
+      <w:r>
+        <w:rPr>
+          <w:b/>
+          <w:bCs/>
+          <w:i w:val="false"/>
+          <w:caps w:val="false"/>
+          <w:smallCaps w:val="false"/>
+          <w:color w:val="595959"/>
+          <w:spacing w:val="0"/>
+          <w:sz w:val="25"/>
+          <w:szCs w:val="25"/>
+        </w:rPr>
+        <w:t>birch_cluster_labels</w:t>
+      </w:r>
+    </w:p>
+    <w:p>
+      <w:pPr>
+        <w:pStyle w:val="Normal"/>
+        <w:spacing w:before="120" w:after="200"/>
+        <w:rPr>
+          <w:rFonts w:ascii="Times New Roman" w:hAnsi="Times New Roman"/>
+          <w:b w:val="false"/>
+          <w:b w:val="false"/>
+          <w:bCs w:val="false"/>
+          <w:i w:val="false"/>
+          <w:i w:val="false"/>
+          <w:caps w:val="false"/>
+          <w:smallCaps w:val="false"/>
+          <w:color w:val="595959"/>
+          <w:spacing w:val="0"/>
+          <w:sz w:val="25"/>
+          <w:szCs w:val="25"/>
+        </w:rPr>
+      </w:pPr>
+      <w:r>
+        <w:rPr>
+          <w:b w:val="false"/>
+          <w:bCs w:val="false"/>
+          <w:i w:val="false"/>
+          <w:caps w:val="false"/>
+          <w:smallCaps w:val="false"/>
+          <w:color w:val="595959"/>
+          <w:spacing w:val="0"/>
+          <w:sz w:val="25"/>
+          <w:szCs w:val="25"/>
+        </w:rPr>
+      </w:r>
+    </w:p>
+    <w:p>
+      <w:pPr>
+        <w:pStyle w:val="Normal"/>
+        <w:spacing w:before="120" w:after="200"/>
+        <w:rPr/>
+      </w:pPr>
+      <w:r>
+        <w:rPr>
+          <w:b w:val="false"/>
+          <w:bCs w:val="false"/>
+          <w:i w:val="false"/>
+          <w:caps w:val="false"/>
+          <w:smallCaps w:val="false"/>
+          <w:color w:val="595959"/>
+          <w:spacing w:val="0"/>
+          <w:sz w:val="25"/>
+          <w:szCs w:val="25"/>
+        </w:rPr>
+        <w:t>Following is the code for the same:</w:t>
+      </w:r>
+    </w:p>
+    <w:p>
+      <w:pPr>
+        <w:pStyle w:val="Normal"/>
+        <w:spacing w:before="120" w:after="200"/>
+        <w:rPr/>
+      </w:pPr>
+      <w:r>
+        <w:rPr/>
+        <w:drawing>
+          <wp:inline distT="0" distB="0" distL="0" distR="0">
+            <wp:extent cx="5486400" cy="2576830"/>
+            <wp:effectExtent l="0" t="0" r="0" b="0"/>
+            <wp:docPr id="12" name="Image11" descr=""/>
+            <wp:cNvGraphicFramePr>
+              <a:graphicFrameLocks xmlns:a="http://schemas.openxmlformats.org/drawingml/2006/main" noChangeAspect="1"/>
+            </wp:cNvGraphicFramePr>
+            <a:graphic xmlns:a="http://schemas.openxmlformats.org/drawingml/2006/main">
+              <a:graphicData uri="http://schemas.openxmlformats.org/drawingml/2006/picture">
+                <pic:pic xmlns:pic="http://schemas.openxmlformats.org/drawingml/2006/picture">
+                  <pic:nvPicPr>
+                    <pic:cNvPr id="12" name="Image11" descr=""/>
+                    <pic:cNvPicPr>
+                      <a:picLocks noChangeAspect="1" noChangeArrowheads="1"/>
+                    </pic:cNvPicPr>
+                  </pic:nvPicPr>
+                  <pic:blipFill>
+                    <a:blip r:embed="rId13"/>
+                    <a:stretch>
+                      <a:fillRect/>
+                    </a:stretch>
+                  </pic:blipFill>
+                  <pic:spPr bwMode="auto">
+                    <a:xfrm>
+                      <a:off x="0" y="0"/>
+                      <a:ext cx="5486400" cy="2576830"/>
+                    </a:xfrm>
+                    <a:prstGeom prst="rect">
+                      <a:avLst/>
+                    </a:prstGeom>
+                  </pic:spPr>
+                </pic:pic>
+              </a:graphicData>
+            </a:graphic>
+          </wp:inline>
+        </w:drawing>
+      </w:r>
+    </w:p>
+    <w:p>
+      <w:pPr>
+        <w:pStyle w:val="Normal"/>
+        <w:spacing w:before="120" w:after="200"/>
+        <w:rPr>
+          <w:rFonts w:ascii="Times New Roman" w:hAnsi="Times New Roman"/>
+          <w:b w:val="false"/>
+          <w:b w:val="false"/>
+          <w:bCs w:val="false"/>
+          <w:i w:val="false"/>
+          <w:i w:val="false"/>
+          <w:caps w:val="false"/>
+          <w:smallCaps w:val="false"/>
+          <w:color w:val="595959"/>
+          <w:spacing w:val="0"/>
+          <w:sz w:val="25"/>
+          <w:szCs w:val="25"/>
+        </w:rPr>
+      </w:pPr>
+      <w:r>
+        <w:rPr>
+          <w:b w:val="false"/>
+          <w:bCs w:val="false"/>
+          <w:i w:val="false"/>
+          <w:caps w:val="false"/>
+          <w:smallCaps w:val="false"/>
+          <w:color w:val="595959"/>
+          <w:spacing w:val="0"/>
+          <w:sz w:val="25"/>
+          <w:szCs w:val="25"/>
+        </w:rPr>
+      </w:r>
+    </w:p>
+    <w:p>
+      <w:pPr>
+        <w:pStyle w:val="Normal"/>
+        <w:spacing w:before="120" w:after="200"/>
+        <w:rPr/>
+      </w:pPr>
+      <w:r>
+        <w:rPr>
+          <w:b w:val="false"/>
+          <w:bCs w:val="false"/>
+          <w:i w:val="false"/>
+          <w:caps w:val="false"/>
+          <w:smallCaps w:val="false"/>
+          <w:color w:val="595959"/>
+          <w:spacing w:val="0"/>
+          <w:sz w:val="25"/>
+          <w:szCs w:val="25"/>
+        </w:rPr>
+        <w:t>Similar to KMeans, we can also visualize the Birch clustering using PCA.</w:t>
+      </w:r>
+    </w:p>
+    <w:p>
+      <w:pPr>
+        <w:pStyle w:val="Normal"/>
+        <w:spacing w:before="120" w:after="200"/>
+        <w:rPr/>
+      </w:pPr>
+      <w:r>
+        <w:rPr>
+          <w:b w:val="false"/>
+          <w:bCs w:val="false"/>
+          <w:i w:val="false"/>
+          <w:caps w:val="false"/>
+          <w:smallCaps w:val="false"/>
+          <w:color w:val="595959"/>
+          <w:spacing w:val="0"/>
+          <w:sz w:val="25"/>
+          <w:szCs w:val="25"/>
+        </w:rPr>
+        <w:t>We get the following plot:</w:t>
+      </w:r>
+    </w:p>
+    <w:p>
+      <w:pPr>
+        <w:pStyle w:val="Normal"/>
+        <w:spacing w:before="120" w:after="200"/>
+        <w:rPr/>
+      </w:pPr>
+      <w:r>
+        <w:rPr/>
+        <w:drawing>
+          <wp:inline distT="0" distB="0" distL="0" distR="0">
+            <wp:extent cx="5486400" cy="3378835"/>
+            <wp:effectExtent l="0" t="0" r="0" b="0"/>
+            <wp:docPr id="13" name="Image12" descr=""/>
+            <wp:cNvGraphicFramePr>
+              <a:graphicFrameLocks xmlns:a="http://schemas.openxmlformats.org/drawingml/2006/main" noChangeAspect="1"/>
+            </wp:cNvGraphicFramePr>
+            <a:graphic xmlns:a="http://schemas.openxmlformats.org/drawingml/2006/main">
+              <a:graphicData uri="http://schemas.openxmlformats.org/drawingml/2006/picture">
+                <pic:pic xmlns:pic="http://schemas.openxmlformats.org/drawingml/2006/picture">
+                  <pic:nvPicPr>
+                    <pic:cNvPr id="13" name="Image12" descr=""/>
+                    <pic:cNvPicPr>
+                      <a:picLocks noChangeAspect="1" noChangeArrowheads="1"/>
+                    </pic:cNvPicPr>
+                  </pic:nvPicPr>
+                  <pic:blipFill>
+                    <a:blip r:embed="rId14"/>
+                    <a:stretch>
+                      <a:fillRect/>
+                    </a:stretch>
+                  </pic:blipFill>
+                  <pic:spPr bwMode="auto">
+                    <a:xfrm>
+                      <a:off x="0" y="0"/>
+                      <a:ext cx="5486400" cy="3378835"/>
+                    </a:xfrm>
+                    <a:prstGeom prst="rect">
+                      <a:avLst/>
+                    </a:prstGeom>
+                  </pic:spPr>
+                </pic:pic>
+              </a:graphicData>
+            </a:graphic>
+          </wp:inline>
+        </w:drawing>
+      </w:r>
+    </w:p>
+    <w:p>
+      <w:pPr>
+        <w:pStyle w:val="Normal"/>
+        <w:spacing w:before="120" w:after="200"/>
+        <w:rPr/>
+      </w:pPr>
+      <w:r>
+        <w:rPr>
+          <w:b w:val="false"/>
+          <w:bCs w:val="false"/>
+          <w:i w:val="false"/>
+          <w:caps w:val="false"/>
+          <w:smallCaps w:val="false"/>
+          <w:color w:val="595959"/>
+          <w:spacing w:val="0"/>
+          <w:sz w:val="25"/>
+          <w:szCs w:val="25"/>
+        </w:rPr>
+        <w:t>Once again, the plot is interactive and hence the notebook must be run to generate it each time. We see that we get about similar clustering to that of KMeans here.</w:t>
+      </w:r>
+    </w:p>
+    <w:p>
+      <w:pPr>
+        <w:pStyle w:val="Normal"/>
+        <w:spacing w:before="120" w:after="200"/>
+        <w:rPr>
+          <w:rFonts w:ascii="Times New Roman" w:hAnsi="Times New Roman"/>
+          <w:b w:val="false"/>
+          <w:b w:val="false"/>
+          <w:bCs w:val="false"/>
+          <w:i w:val="false"/>
+          <w:i w:val="false"/>
+          <w:caps w:val="false"/>
+          <w:smallCaps w:val="false"/>
+          <w:color w:val="595959"/>
+          <w:spacing w:val="0"/>
+          <w:sz w:val="25"/>
+          <w:szCs w:val="25"/>
+        </w:rPr>
+      </w:pPr>
+      <w:r>
+        <w:rPr>
+          <w:b w:val="false"/>
+          <w:bCs w:val="false"/>
+          <w:i w:val="false"/>
+          <w:caps w:val="false"/>
+          <w:smallCaps w:val="false"/>
+          <w:color w:val="595959"/>
+          <w:spacing w:val="0"/>
+          <w:sz w:val="25"/>
+          <w:szCs w:val="25"/>
+        </w:rPr>
+      </w:r>
+    </w:p>
+    <w:p>
+      <w:pPr>
+        <w:pStyle w:val="Heading3"/>
+        <w:rPr/>
+      </w:pPr>
+      <w:bookmarkStart w:id="22" w:name="__RefHeading___Toc236_1180641336"/>
+      <w:bookmarkEnd w:id="22"/>
+      <w:r>
+        <w:rPr/>
+        <w:t>3. Mean Shift:</w:t>
+      </w:r>
+    </w:p>
+    <w:p>
+      <w:pPr>
+        <w:pStyle w:val="Normal"/>
+        <w:rPr/>
+      </w:pPr>
+      <w:r>
+        <w:rPr/>
+        <w:t>Mean-shift clustering is a clustering algorithm which aims to discover blobs in a smooth density of samples. It is a centroid based algorithm, which works by updating the candidates for centroids to be the mean of the points within a given region. These candidates are then filtered in a post-processing stage to eliminate the near-duplicates to form the final set of centroids.</w:t>
+      </w:r>
+    </w:p>
+    <w:p>
+      <w:pPr>
+        <w:pStyle w:val="Normal"/>
+        <w:rPr/>
+      </w:pPr>
+      <w:r>
+        <w:rPr/>
+        <w:t xml:space="preserve">For our project, we use the </w:t>
+      </w:r>
+      <w:r>
+        <w:rPr>
+          <w:b/>
+          <w:bCs/>
+        </w:rPr>
+        <w:t>MeanShift</w:t>
+      </w:r>
+      <w:r>
+        <w:rPr/>
+        <w:t xml:space="preserve"> module available in the </w:t>
+      </w:r>
+      <w:r>
+        <w:rPr>
+          <w:b/>
+          <w:bCs/>
+        </w:rPr>
+        <w:t>sklearn.clustering</w:t>
+      </w:r>
+      <w:r>
+        <w:rPr>
+          <w:b w:val="false"/>
+          <w:bCs w:val="false"/>
+        </w:rPr>
+        <w:t xml:space="preserve"> library. We feed it the scaled sampled dataset for training and then make predictions on the entire scaled dataset. However, the Mean-shift algorithm does not scale well and hence even for the sampled dataset, it takes quite an amount of time (up to 4-5 minutes) for the training to complete.</w:t>
+      </w:r>
+    </w:p>
+    <w:p>
+      <w:pPr>
+        <w:pStyle w:val="Normal"/>
+        <w:rPr/>
+      </w:pPr>
+      <w:r>
+        <w:rPr>
+          <w:b w:val="false"/>
+          <w:bCs w:val="false"/>
+        </w:rPr>
+        <w:t>Following is the code for the same:</w:t>
+      </w:r>
+    </w:p>
+    <w:p>
+      <w:pPr>
+        <w:pStyle w:val="Normal"/>
+        <w:rPr/>
+      </w:pPr>
+      <w:r>
+        <w:rPr/>
+        <w:drawing>
+          <wp:inline distT="0" distB="0" distL="0" distR="0">
+            <wp:extent cx="5486400" cy="2435225"/>
+            <wp:effectExtent l="0" t="0" r="0" b="0"/>
+            <wp:docPr id="14" name="Image13" descr=""/>
+            <wp:cNvGraphicFramePr>
+              <a:graphicFrameLocks xmlns:a="http://schemas.openxmlformats.org/drawingml/2006/main" noChangeAspect="1"/>
+            </wp:cNvGraphicFramePr>
+            <a:graphic xmlns:a="http://schemas.openxmlformats.org/drawingml/2006/main">
+              <a:graphicData uri="http://schemas.openxmlformats.org/drawingml/2006/picture">
+                <pic:pic xmlns:pic="http://schemas.openxmlformats.org/drawingml/2006/picture">
+                  <pic:nvPicPr>
+                    <pic:cNvPr id="14" name="Image13" descr=""/>
+                    <pic:cNvPicPr>
+                      <a:picLocks noChangeAspect="1" noChangeArrowheads="1"/>
+                    </pic:cNvPicPr>
+                  </pic:nvPicPr>
+                  <pic:blipFill>
+                    <a:blip r:embed="rId15"/>
+                    <a:stretch>
+                      <a:fillRect/>
+                    </a:stretch>
+                  </pic:blipFill>
+                  <pic:spPr bwMode="auto">
+                    <a:xfrm>
+                      <a:off x="0" y="0"/>
+                      <a:ext cx="5486400" cy="2435225"/>
+                    </a:xfrm>
+                    <a:prstGeom prst="rect">
+                      <a:avLst/>
+                    </a:prstGeom>
+                  </pic:spPr>
+                </pic:pic>
+              </a:graphicData>
+            </a:graphic>
+          </wp:inline>
+        </w:drawing>
+      </w:r>
+    </w:p>
+    <w:p>
+      <w:pPr>
+        <w:pStyle w:val="Normal"/>
+        <w:rPr/>
+      </w:pPr>
+      <w:r>
+        <w:rPr>
+          <w:b w:val="false"/>
+          <w:bCs w:val="false"/>
+        </w:rPr>
+        <w:t>We can see that all the first 5 songs are in cluster 0, which indicates that Mean-shift was not able to cluster the data properly. We can confirm our suspicions by visualization in the same way that we have done earlier.</w:t>
+      </w:r>
+    </w:p>
+    <w:p>
+      <w:pPr>
+        <w:pStyle w:val="Normal"/>
+        <w:rPr/>
+      </w:pPr>
+      <w:r>
+        <w:rPr>
+          <w:b w:val="false"/>
+          <w:bCs w:val="false"/>
+        </w:rPr>
+        <w:t>We visualize in the following way:</w:t>
+      </w:r>
+    </w:p>
+    <w:p>
+      <w:pPr>
+        <w:pStyle w:val="Normal"/>
+        <w:rPr/>
+      </w:pPr>
+      <w:r>
+        <w:rPr/>
+        <w:drawing>
+          <wp:inline distT="0" distB="0" distL="0" distR="0">
+            <wp:extent cx="5486400" cy="3372485"/>
+            <wp:effectExtent l="0" t="0" r="0" b="0"/>
+            <wp:docPr id="15" name="Image14" descr=""/>
+            <wp:cNvGraphicFramePr>
+              <a:graphicFrameLocks xmlns:a="http://schemas.openxmlformats.org/drawingml/2006/main" noChangeAspect="1"/>
+            </wp:cNvGraphicFramePr>
+            <a:graphic xmlns:a="http://schemas.openxmlformats.org/drawingml/2006/main">
+              <a:graphicData uri="http://schemas.openxmlformats.org/drawingml/2006/picture">
+                <pic:pic xmlns:pic="http://schemas.openxmlformats.org/drawingml/2006/picture">
+                  <pic:nvPicPr>
+                    <pic:cNvPr id="15" name="Image14" descr=""/>
+                    <pic:cNvPicPr>
+                      <a:picLocks noChangeAspect="1" noChangeArrowheads="1"/>
+                    </pic:cNvPicPr>
+                  </pic:nvPicPr>
+                  <pic:blipFill>
+                    <a:blip r:embed="rId16"/>
+                    <a:stretch>
+                      <a:fillRect/>
+                    </a:stretch>
+                  </pic:blipFill>
+                  <pic:spPr bwMode="auto">
+                    <a:xfrm>
+                      <a:off x="0" y="0"/>
+                      <a:ext cx="5486400" cy="3372485"/>
+                    </a:xfrm>
+                    <a:prstGeom prst="rect">
+                      <a:avLst/>
+                    </a:prstGeom>
+                  </pic:spPr>
+                </pic:pic>
+              </a:graphicData>
+            </a:graphic>
+          </wp:inline>
+        </w:drawing>
+      </w:r>
+    </w:p>
+    <w:p>
+      <w:pPr>
+        <w:pStyle w:val="Normal"/>
+        <w:rPr/>
+      </w:pPr>
+      <w:r>
+        <w:rPr>
+          <w:b w:val="false"/>
+          <w:bCs w:val="false"/>
+        </w:rPr>
+        <w:t>We can see that indeed, Mean-shift was not able to form proper clusters and most of the songs are grouped in a single cluster.</w:t>
+      </w:r>
+    </w:p>
+    <w:p>
+      <w:pPr>
+        <w:pStyle w:val="Normal"/>
+        <w:rPr>
+          <w:b w:val="false"/>
+          <w:b w:val="false"/>
+          <w:bCs w:val="false"/>
+        </w:rPr>
+      </w:pPr>
+      <w:r>
+        <w:rPr>
+          <w:b w:val="false"/>
+          <w:bCs w:val="false"/>
+        </w:rPr>
+      </w:r>
+    </w:p>
+    <w:p>
+      <w:pPr>
+        <w:pStyle w:val="Heading3"/>
+        <w:rPr/>
+      </w:pPr>
+      <w:bookmarkStart w:id="23" w:name="__RefHeading___Toc238_1180641336"/>
+      <w:bookmarkEnd w:id="23"/>
+      <w:r>
+        <w:rPr/>
+        <w:t>4. KMedoids:</w:t>
+      </w:r>
+    </w:p>
+    <w:p>
+      <w:pPr>
+        <w:pStyle w:val="Normal"/>
+        <w:rPr/>
+      </w:pPr>
+      <w:r>
+        <w:rPr/>
+        <w:t>KMedoids is a clustering algorithm which is related to the KMeans algorithm. While KMeans tries to minimize the within cluster sum-of-squares, KMedoids tries to minimize the sum of distances between each point and the medoid of it’s cluster. The medoid is a datapoint, unlike the centroid, which has the least total distance to the other members of it’s cluster.</w:t>
+      </w:r>
+    </w:p>
+    <w:p>
+      <w:pPr>
+        <w:pStyle w:val="Normal"/>
+        <w:rPr>
+          <w:b w:val="false"/>
+          <w:b w:val="false"/>
+          <w:bCs w:val="false"/>
+        </w:rPr>
+      </w:pPr>
+      <w:r>
+        <w:rPr/>
+        <w:t xml:space="preserve">For our project, we use the </w:t>
+      </w:r>
+      <w:r>
+        <w:rPr>
+          <w:b/>
+          <w:bCs/>
+        </w:rPr>
+        <w:t>KMedoids</w:t>
+      </w:r>
+      <w:r>
+        <w:rPr>
+          <w:b w:val="false"/>
+          <w:bCs w:val="false"/>
+        </w:rPr>
+        <w:t xml:space="preserve"> module available in </w:t>
+      </w:r>
+      <w:r>
+        <w:rPr>
+          <w:b/>
+          <w:bCs/>
+        </w:rPr>
+        <w:t>sklearn_extra.cluster</w:t>
+      </w:r>
+      <w:r>
+        <w:rPr>
+          <w:b w:val="false"/>
+          <w:bCs w:val="false"/>
+        </w:rPr>
+        <w:t xml:space="preserve"> library and pass it our scaled sampled dataset. We then use the trained model to predict the clusters for the entire dataset, and add the predicted labels to the </w:t>
+      </w:r>
+      <w:r>
+        <w:rPr>
+          <w:b/>
+          <w:bCs/>
+        </w:rPr>
+        <w:t>song_df</w:t>
+      </w:r>
+      <w:r>
+        <w:rPr>
+          <w:b w:val="false"/>
+          <w:bCs w:val="false"/>
+        </w:rPr>
+        <w:t xml:space="preserve"> dataframe.</w:t>
+      </w:r>
+    </w:p>
+    <w:p>
+      <w:pPr>
+        <w:pStyle w:val="Normal"/>
+        <w:rPr/>
+      </w:pPr>
+      <w:r>
+        <w:rPr>
+          <w:b w:val="false"/>
+          <w:bCs w:val="false"/>
+        </w:rPr>
+        <w:t>Following is the code for the same:</w:t>
+      </w:r>
+    </w:p>
+    <w:p>
+      <w:pPr>
+        <w:pStyle w:val="Normal"/>
+        <w:rPr>
+          <w:b w:val="false"/>
+          <w:b w:val="false"/>
+          <w:bCs w:val="false"/>
+        </w:rPr>
+      </w:pPr>
+      <w:r>
+        <w:rPr>
+          <w:b w:val="false"/>
+          <w:bCs w:val="false"/>
+        </w:rPr>
+      </w:r>
+    </w:p>
+    <w:p>
+      <w:pPr>
+        <w:pStyle w:val="Normal"/>
+        <w:rPr>
+          <w:b w:val="false"/>
+          <w:b w:val="false"/>
+          <w:bCs w:val="false"/>
+        </w:rPr>
+      </w:pPr>
+      <w:r>
+        <w:rPr>
+          <w:b w:val="false"/>
+          <w:bCs w:val="false"/>
+        </w:rPr>
+      </w:r>
+    </w:p>
+    <w:p>
+      <w:pPr>
+        <w:pStyle w:val="Normal"/>
+        <w:rPr/>
+      </w:pPr>
+      <w:r>
+        <w:rPr/>
+        <w:drawing>
+          <wp:inline distT="0" distB="0" distL="0" distR="0">
+            <wp:extent cx="5486400" cy="2108200"/>
+            <wp:effectExtent l="0" t="0" r="0" b="0"/>
+            <wp:docPr id="16" name="Image15" descr=""/>
+            <wp:cNvGraphicFramePr>
+              <a:graphicFrameLocks xmlns:a="http://schemas.openxmlformats.org/drawingml/2006/main" noChangeAspect="1"/>
+            </wp:cNvGraphicFramePr>
+            <a:graphic xmlns:a="http://schemas.openxmlformats.org/drawingml/2006/main">
+              <a:graphicData uri="http://schemas.openxmlformats.org/drawingml/2006/picture">
+                <pic:pic xmlns:pic="http://schemas.openxmlformats.org/drawingml/2006/picture">
+                  <pic:nvPicPr>
+                    <pic:cNvPr id="16" name="Image15" descr=""/>
+                    <pic:cNvPicPr>
+                      <a:picLocks noChangeAspect="1" noChangeArrowheads="1"/>
+                    </pic:cNvPicPr>
+                  </pic:nvPicPr>
+                  <pic:blipFill>
+                    <a:blip r:embed="rId17"/>
+                    <a:stretch>
+                      <a:fillRect/>
+                    </a:stretch>
+                  </pic:blipFill>
+                  <pic:spPr bwMode="auto">
+                    <a:xfrm>
+                      <a:off x="0" y="0"/>
+                      <a:ext cx="5486400" cy="2108200"/>
+                    </a:xfrm>
+                    <a:prstGeom prst="rect">
+                      <a:avLst/>
+                    </a:prstGeom>
+                  </pic:spPr>
+                </pic:pic>
+              </a:graphicData>
+            </a:graphic>
+          </wp:inline>
+        </w:drawing>
+      </w:r>
+    </w:p>
+    <w:p>
+      <w:pPr>
+        <w:pStyle w:val="Normal"/>
+        <w:rPr/>
+      </w:pPr>
+      <w:r>
+        <w:rPr>
+          <w:b w:val="false"/>
+          <w:bCs w:val="false"/>
+        </w:rPr>
+        <w:t>We then try to visualize the data using PCA in the same way that we have done earlier.</w:t>
+      </w:r>
+    </w:p>
+    <w:p>
+      <w:pPr>
+        <w:pStyle w:val="Normal"/>
+        <w:rPr/>
+      </w:pPr>
+      <w:r>
+        <w:rPr/>
+        <w:drawing>
+          <wp:inline distT="0" distB="0" distL="0" distR="0">
+            <wp:extent cx="5486400" cy="3387090"/>
+            <wp:effectExtent l="0" t="0" r="0" b="0"/>
+            <wp:docPr id="17" name="Image16" descr=""/>
+            <wp:cNvGraphicFramePr>
+              <a:graphicFrameLocks xmlns:a="http://schemas.openxmlformats.org/drawingml/2006/main" noChangeAspect="1"/>
+            </wp:cNvGraphicFramePr>
+            <a:graphic xmlns:a="http://schemas.openxmlformats.org/drawingml/2006/main">
+              <a:graphicData uri="http://schemas.openxmlformats.org/drawingml/2006/picture">
+                <pic:pic xmlns:pic="http://schemas.openxmlformats.org/drawingml/2006/picture">
+                  <pic:nvPicPr>
+                    <pic:cNvPr id="17" name="Image16" descr=""/>
+                    <pic:cNvPicPr>
+                      <a:picLocks noChangeAspect="1" noChangeArrowheads="1"/>
+                    </pic:cNvPicPr>
+                  </pic:nvPicPr>
+                  <pic:blipFill>
+                    <a:blip r:embed="rId18"/>
+                    <a:stretch>
+                      <a:fillRect/>
+                    </a:stretch>
+                  </pic:blipFill>
+                  <pic:spPr bwMode="auto">
+                    <a:xfrm>
+                      <a:off x="0" y="0"/>
+                      <a:ext cx="5486400" cy="3387090"/>
+                    </a:xfrm>
+                    <a:prstGeom prst="rect">
+                      <a:avLst/>
+                    </a:prstGeom>
+                  </pic:spPr>
+                </pic:pic>
+              </a:graphicData>
+            </a:graphic>
+          </wp:inline>
+        </w:drawing>
+      </w:r>
+    </w:p>
+    <w:p>
+      <w:pPr>
+        <w:pStyle w:val="Normal"/>
+        <w:rPr>
+          <w:b w:val="false"/>
+          <w:b w:val="false"/>
+          <w:bCs w:val="false"/>
+        </w:rPr>
+      </w:pPr>
+      <w:r>
+        <w:rPr>
+          <w:b w:val="false"/>
+          <w:bCs w:val="false"/>
+        </w:rPr>
+      </w:r>
+    </w:p>
+    <w:p>
+      <w:pPr>
+        <w:pStyle w:val="Normal"/>
+        <w:rPr>
+          <w:b w:val="false"/>
+          <w:b w:val="false"/>
+          <w:bCs w:val="false"/>
+        </w:rPr>
+      </w:pPr>
+      <w:r>
+        <w:rPr>
+          <w:b w:val="false"/>
+          <w:bCs w:val="false"/>
+        </w:rPr>
+      </w:r>
+    </w:p>
+    <w:p>
+      <w:pPr>
+        <w:pStyle w:val="Normal"/>
+        <w:rPr>
+          <w:b w:val="false"/>
+          <w:b w:val="false"/>
+          <w:bCs w:val="false"/>
+        </w:rPr>
+      </w:pPr>
+      <w:r>
+        <w:rPr>
+          <w:b w:val="false"/>
+          <w:bCs w:val="false"/>
+        </w:rPr>
+      </w:r>
+      <w:r>
+        <w:br w:type="page"/>
+      </w:r>
+    </w:p>
+    <w:p>
+      <w:pPr>
+        <w:pStyle w:val="Heading1"/>
+        <w:rPr/>
+      </w:pPr>
+      <w:bookmarkStart w:id="24" w:name="__RefHeading___Toc334_3655701045"/>
+      <w:bookmarkEnd w:id="24"/>
+      <w:r>
+        <w:rPr/>
+        <w:t>MODEL EVALUATION</w:t>
+      </w:r>
+    </w:p>
+    <w:p>
+      <w:pPr>
+        <w:pStyle w:val="Normal"/>
+        <w:rPr/>
+      </w:pPr>
+      <w:r>
+        <w:rPr/>
+        <w:t xml:space="preserve">We evaluate each model based on the Calinski-Harabasz Index, which is also known as the Variance Ratio Criterion. A </w:t>
+      </w:r>
+      <w:r>
+        <w:rPr>
+          <w:rFonts w:eastAsia="Constantia" w:cs="" w:cstheme="minorBidi" w:eastAsiaTheme="minorHAnsi"/>
+          <w:color w:val="595959" w:themeColor="text1" w:themeTint="a6"/>
+          <w:kern w:val="0"/>
+          <w:sz w:val="25"/>
+          <w:szCs w:val="22"/>
+          <w:lang w:val="en-US" w:eastAsia="en-US" w:bidi="ar-SA"/>
+        </w:rPr>
+        <w:t>higher</w:t>
+      </w:r>
+      <w:r>
+        <w:rPr/>
+        <w:t xml:space="preserve"> Calinski-Harabasz score relates to a model with better defined clusters. The index is the ratio of the sum of between-clusters dispersion and of within-cluster dispersion for all clusters, where dispersion is defined as the sum of distances squared.</w:t>
+      </w:r>
+    </w:p>
+    <w:p>
+      <w:pPr>
+        <w:pStyle w:val="Normal"/>
+        <w:rPr/>
+      </w:pPr>
+      <w:r>
+        <w:rPr/>
+        <w:t xml:space="preserve">For calculating the score, we use the </w:t>
+      </w:r>
+      <w:r>
+        <w:rPr>
+          <w:b/>
+          <w:bCs/>
+        </w:rPr>
+        <w:t xml:space="preserve">metrics </w:t>
+      </w:r>
+      <w:r>
+        <w:rPr/>
+        <w:t xml:space="preserve">module from the </w:t>
+      </w:r>
+      <w:r>
+        <w:rPr>
+          <w:b/>
+          <w:bCs/>
+        </w:rPr>
+        <w:t xml:space="preserve">sklearn </w:t>
+      </w:r>
+      <w:r>
+        <w:rPr/>
+        <w:t>library. We store the Calinski-Harabasz scores in a dictionary and then print the scores to compare which is the best model for our data.</w:t>
+      </w:r>
+    </w:p>
+    <w:p>
+      <w:pPr>
+        <w:pStyle w:val="Normal"/>
+        <w:rPr/>
+      </w:pPr>
+      <w:r>
+        <w:rPr/>
+        <w:t>Following is the code:</w:t>
+      </w:r>
+    </w:p>
+    <w:p>
+      <w:pPr>
+        <w:pStyle w:val="Normal"/>
+        <w:rPr/>
+      </w:pPr>
+      <w:r>
+        <w:rPr/>
+        <w:drawing>
+          <wp:inline distT="0" distB="0" distL="0" distR="0">
+            <wp:extent cx="5486400" cy="1666875"/>
+            <wp:effectExtent l="0" t="0" r="0" b="0"/>
+            <wp:docPr id="18" name="Image17" descr=""/>
+            <wp:cNvGraphicFramePr>
+              <a:graphicFrameLocks xmlns:a="http://schemas.openxmlformats.org/drawingml/2006/main" noChangeAspect="1"/>
+            </wp:cNvGraphicFramePr>
+            <a:graphic xmlns:a="http://schemas.openxmlformats.org/drawingml/2006/main">
+              <a:graphicData uri="http://schemas.openxmlformats.org/drawingml/2006/picture">
+                <pic:pic xmlns:pic="http://schemas.openxmlformats.org/drawingml/2006/picture">
+                  <pic:nvPicPr>
+                    <pic:cNvPr id="18" name="Image17" descr=""/>
+                    <pic:cNvPicPr>
+                      <a:picLocks noChangeAspect="1" noChangeArrowheads="1"/>
+                    </pic:cNvPicPr>
+                  </pic:nvPicPr>
+                  <pic:blipFill>
+                    <a:blip r:embed="rId19"/>
+                    <a:stretch>
+                      <a:fillRect/>
+                    </a:stretch>
+                  </pic:blipFill>
+                  <pic:spPr bwMode="auto">
+                    <a:xfrm>
+                      <a:off x="0" y="0"/>
+                      <a:ext cx="5486400" cy="1666875"/>
+                    </a:xfrm>
+                    <a:prstGeom prst="rect">
+                      <a:avLst/>
+                    </a:prstGeom>
+                  </pic:spPr>
+                </pic:pic>
+              </a:graphicData>
+            </a:graphic>
+          </wp:inline>
+        </w:drawing>
+      </w:r>
+    </w:p>
+    <w:p>
+      <w:pPr>
+        <w:pStyle w:val="Normal"/>
+        <w:rPr/>
+      </w:pPr>
+      <w:r>
+        <w:rPr/>
+        <w:t xml:space="preserve">From the output, we can see that KMeans dominates all the algorithms, with Birch and KMedoids being within close range of each other. The meanshift algorithm, however, lags behind with a very low score compared to the other algorithms. This matches our previous results as meanshift was not able to form proper clusters for our data. </w:t>
+      </w:r>
+    </w:p>
+    <w:p>
+      <w:pPr>
+        <w:pStyle w:val="Normal"/>
+        <w:rPr/>
+      </w:pPr>
+      <w:r>
+        <w:rPr/>
+        <w:t>Thus, given the evaluation, we select KMeans as our best algorithm and hence we shall use KMeans for the recommendation of songs, and hence we will use KMeans to interpret the final results of the project.</w:t>
+      </w:r>
+    </w:p>
+    <w:p>
+      <w:pPr>
+        <w:pStyle w:val="Normal"/>
+        <w:rPr/>
+      </w:pPr>
+      <w:r>
+        <w:rPr/>
+      </w:r>
+    </w:p>
+    <w:p>
+      <w:pPr>
+        <w:pStyle w:val="Normal"/>
+        <w:rPr/>
+      </w:pPr>
+      <w:r>
+        <w:rPr/>
+      </w:r>
+    </w:p>
+    <w:p>
+      <w:pPr>
+        <w:pStyle w:val="Normal"/>
+        <w:rPr/>
+      </w:pPr>
+      <w:r>
+        <w:rPr/>
+      </w:r>
+      <w:r>
+        <w:br w:type="page"/>
+      </w:r>
+    </w:p>
+    <w:p>
+      <w:pPr>
+        <w:pStyle w:val="Heading1"/>
+        <w:rPr/>
+      </w:pPr>
+      <w:bookmarkStart w:id="25" w:name="__RefHeading___Toc336_3655701045"/>
+      <w:bookmarkEnd w:id="25"/>
+      <w:r>
+        <w:rPr/>
+        <w:t>OUTPUT INTERPRETATION</w:t>
+      </w:r>
+    </w:p>
+    <w:p>
+      <w:pPr>
+        <w:pStyle w:val="Normal"/>
+        <w:spacing w:before="120" w:after="200"/>
+        <w:rPr/>
+      </w:pPr>
+      <w:r>
+        <w:rPr/>
+        <w:t>For getting the output, which in this case is song recommendations based on songs we have listened to in the past, we must first write a few helper functions so that we can get our output properly</w:t>
+      </w:r>
+    </w:p>
+    <w:p>
+      <w:pPr>
+        <w:pStyle w:val="Normal"/>
+        <w:spacing w:before="120" w:after="200"/>
+        <w:rPr/>
+      </w:pPr>
+      <w:r>
+        <w:rPr/>
+        <w:t>Following are the functions and their explanations in short:</w:t>
+      </w:r>
+    </w:p>
+    <w:p>
+      <w:pPr>
+        <w:pStyle w:val="Normal"/>
+        <w:spacing w:before="120" w:after="200"/>
+        <w:rPr/>
+      </w:pPr>
+      <w:r>
+        <w:rPr/>
+      </w:r>
+    </w:p>
+    <w:p>
+      <w:pPr>
+        <w:pStyle w:val="Heading2"/>
+        <w:rPr/>
+      </w:pPr>
+      <w:bookmarkStart w:id="26" w:name="__RefHeading___Toc338_3655701045"/>
+      <w:bookmarkEnd w:id="26"/>
+      <w:r>
+        <w:rPr/>
+        <w:t>flatten_list_of_dict</w:t>
+      </w:r>
+    </w:p>
+    <w:p>
+      <w:pPr>
+        <w:pStyle w:val="Normal"/>
+        <w:rPr/>
+      </w:pPr>
+      <w:r>
+        <w:rPr/>
+        <w:t xml:space="preserve">This function gets a list of dictionaries, flattens (makes it a single dictionary with multiple key-value pairs, instead of nesting dictionaries) it and returns this flattened dictionary. </w:t>
+      </w:r>
+    </w:p>
+    <w:p>
+      <w:pPr>
+        <w:pStyle w:val="Normal"/>
+        <w:rPr/>
+      </w:pPr>
+      <w:r>
+        <w:rPr/>
+      </w:r>
+    </w:p>
+    <w:p>
+      <w:pPr>
+        <w:pStyle w:val="Heading2"/>
+        <w:rPr/>
+      </w:pPr>
+      <w:bookmarkStart w:id="27" w:name="__RefHeading___Toc340_3655701045"/>
+      <w:bookmarkEnd w:id="27"/>
+      <w:r>
+        <w:rPr/>
+        <w:t>get_song_data</w:t>
+      </w:r>
+    </w:p>
+    <w:p>
+      <w:pPr>
+        <w:pStyle w:val="Normal"/>
+        <w:rPr/>
+      </w:pPr>
+      <w:r>
+        <w:rPr/>
+        <w:t xml:space="preserve"> </w:t>
+      </w:r>
+      <w:r>
+        <w:rPr/>
+        <w:t xml:space="preserve">For a given song and the song database, returns the features of the the given song if it is present in the database. If not present, it returns </w:t>
+      </w:r>
+      <w:r>
+        <w:rPr>
+          <w:b/>
+          <w:bCs/>
+        </w:rPr>
+        <w:t>None</w:t>
+      </w:r>
+      <w:r>
+        <w:rPr>
+          <w:b w:val="false"/>
+          <w:bCs w:val="false"/>
+        </w:rPr>
+        <w:t xml:space="preserve"> value.</w:t>
+      </w:r>
+    </w:p>
+    <w:p>
+      <w:pPr>
+        <w:pStyle w:val="Normal"/>
+        <w:rPr>
+          <w:b w:val="false"/>
+          <w:b w:val="false"/>
+          <w:bCs w:val="false"/>
+        </w:rPr>
+      </w:pPr>
+      <w:r>
+        <w:rPr>
+          <w:b w:val="false"/>
+          <w:bCs w:val="false"/>
+        </w:rPr>
+      </w:r>
+    </w:p>
+    <w:p>
+      <w:pPr>
+        <w:pStyle w:val="Heading2"/>
+        <w:rPr/>
+      </w:pPr>
+      <w:bookmarkStart w:id="28" w:name="__RefHeading___Toc342_3655701045"/>
+      <w:bookmarkEnd w:id="28"/>
+      <w:r>
+        <w:rPr/>
+        <w:t>GET_mean_vector</w:t>
+      </w:r>
+    </w:p>
+    <w:p>
+      <w:pPr>
+        <w:pStyle w:val="Normal"/>
+        <w:rPr/>
+      </w:pPr>
+      <w:r>
+        <w:rPr/>
+        <w:t>For a given list of songs and of the song database, it creates a list of song features for each song. It then gets the mean for each feature and then returns this vector of mean feature value to the calling function.</w:t>
+      </w:r>
+    </w:p>
+    <w:p>
+      <w:pPr>
+        <w:pStyle w:val="Normal"/>
+        <w:rPr/>
+      </w:pPr>
+      <w:r>
+        <w:rPr/>
+      </w:r>
+    </w:p>
+    <w:p>
+      <w:pPr>
+        <w:pStyle w:val="Heading2"/>
+        <w:rPr/>
+      </w:pPr>
+      <w:bookmarkStart w:id="29" w:name="__RefHeading___Toc344_3655701045"/>
+      <w:bookmarkEnd w:id="29"/>
+      <w:r>
+        <w:rPr/>
+        <w:t>Recommend_songs</w:t>
+      </w:r>
+    </w:p>
+    <w:p>
+      <w:pPr>
+        <w:pStyle w:val="Normal"/>
+        <w:rPr/>
+      </w:pPr>
+      <w:r>
+        <w:rPr/>
+        <w:t xml:space="preserve">The main function which calls the helper functions mentioned above to return a list of recommended songs. It takes a song list, the song database and number of songs to be recommended, which is defaulted to </w:t>
+      </w:r>
+      <w:r>
+        <w:rPr>
+          <w:rFonts w:eastAsia="Constantia" w:cs="" w:cstheme="minorBidi" w:eastAsiaTheme="minorHAnsi"/>
+          <w:color w:val="595959" w:themeColor="text1" w:themeTint="a6"/>
+          <w:kern w:val="0"/>
+          <w:sz w:val="25"/>
+          <w:szCs w:val="22"/>
+          <w:lang w:val="en-US" w:eastAsia="en-US" w:bidi="ar-SA"/>
+        </w:rPr>
+        <w:t>10</w:t>
+      </w:r>
+      <w:r>
+        <w:rPr/>
+        <w:t>.</w:t>
+      </w:r>
+    </w:p>
+    <w:p>
+      <w:pPr>
+        <w:pStyle w:val="Normal"/>
+        <w:rPr/>
+      </w:pPr>
+      <w:r>
+        <w:rPr/>
+        <w:t xml:space="preserve">It first flattens the song list, then gets the mean vector for the songs provided. This mean vector is then scaled and we use the kmeans model to predict the cluster label for this scaled mean vector. We then shortlist the songs in the songs database having the same cluster label as that of the mean vector. We get the cosine distances between the mean vector and each of the shortlisted songs and sort the distances. We then get the closest n songs which were not present in the songs list past to the function initially and return their </w:t>
+      </w:r>
+      <w:r>
+        <w:rPr>
+          <w:b/>
+          <w:bCs/>
+        </w:rPr>
+        <w:t>name</w:t>
+      </w:r>
+      <w:r>
+        <w:rPr/>
+        <w:t xml:space="preserve">, </w:t>
+      </w:r>
+      <w:r>
+        <w:rPr>
+          <w:b/>
+          <w:bCs/>
+        </w:rPr>
+        <w:t>artist</w:t>
+      </w:r>
+      <w:r>
+        <w:rPr/>
+        <w:t xml:space="preserve"> and </w:t>
+      </w:r>
+      <w:r>
+        <w:rPr>
+          <w:b/>
+          <w:bCs/>
+        </w:rPr>
+        <w:t>year</w:t>
+      </w:r>
+      <w:r>
+        <w:rPr>
+          <w:b w:val="false"/>
+          <w:bCs w:val="false"/>
+        </w:rPr>
+        <w:t xml:space="preserve"> value to the user.</w:t>
+      </w:r>
+    </w:p>
+    <w:p>
+      <w:pPr>
+        <w:pStyle w:val="Normal"/>
+        <w:rPr>
+          <w:b w:val="false"/>
+          <w:b w:val="false"/>
+          <w:bCs w:val="false"/>
+        </w:rPr>
+      </w:pPr>
+      <w:r>
+        <w:rPr>
+          <w:b w:val="false"/>
+          <w:bCs w:val="false"/>
+        </w:rPr>
+      </w:r>
+    </w:p>
+    <w:p>
+      <w:pPr>
+        <w:pStyle w:val="Normal"/>
+        <w:rPr>
+          <w:b/>
+          <w:b/>
+          <w:bCs/>
+        </w:rPr>
+      </w:pPr>
+      <w:r>
+        <w:rPr>
+          <w:b/>
+          <w:bCs/>
+        </w:rPr>
+        <w:t>Test run 1:</w:t>
+      </w:r>
+    </w:p>
+    <w:p>
+      <w:pPr>
+        <w:pStyle w:val="Normal"/>
+        <w:rPr>
+          <w:b/>
+          <w:b/>
+          <w:bCs/>
+        </w:rPr>
+      </w:pPr>
+      <w:r>
+        <w:rPr/>
+        <w:drawing>
+          <wp:inline distT="0" distB="0" distL="0" distR="0">
+            <wp:extent cx="5486400" cy="2862580"/>
+            <wp:effectExtent l="0" t="0" r="0" b="0"/>
+            <wp:docPr id="19" name="Image18" descr=""/>
+            <wp:cNvGraphicFramePr>
+              <a:graphicFrameLocks xmlns:a="http://schemas.openxmlformats.org/drawingml/2006/main" noChangeAspect="1"/>
+            </wp:cNvGraphicFramePr>
+            <a:graphic xmlns:a="http://schemas.openxmlformats.org/drawingml/2006/main">
+              <a:graphicData uri="http://schemas.openxmlformats.org/drawingml/2006/picture">
+                <pic:pic xmlns:pic="http://schemas.openxmlformats.org/drawingml/2006/picture">
+                  <pic:nvPicPr>
+                    <pic:cNvPr id="19" name="Image18" descr=""/>
+                    <pic:cNvPicPr>
+                      <a:picLocks noChangeAspect="1" noChangeArrowheads="1"/>
+                    </pic:cNvPicPr>
+                  </pic:nvPicPr>
+                  <pic:blipFill>
+                    <a:blip r:embed="rId20"/>
+                    <a:stretch>
+                      <a:fillRect/>
+                    </a:stretch>
+                  </pic:blipFill>
+                  <pic:spPr bwMode="auto">
+                    <a:xfrm>
+                      <a:off x="0" y="0"/>
+                      <a:ext cx="5486400" cy="2862580"/>
+                    </a:xfrm>
+                    <a:prstGeom prst="rect">
+                      <a:avLst/>
+                    </a:prstGeom>
+                  </pic:spPr>
+                </pic:pic>
+              </a:graphicData>
+            </a:graphic>
+          </wp:inline>
+        </w:drawing>
+      </w:r>
+    </w:p>
+    <w:p>
+      <w:pPr>
+        <w:pStyle w:val="Normal"/>
+        <w:rPr>
+          <w:b w:val="false"/>
+          <w:b w:val="false"/>
+          <w:bCs w:val="false"/>
+        </w:rPr>
+      </w:pPr>
+      <w:r>
+        <w:rPr>
+          <w:b w:val="false"/>
+          <w:bCs w:val="false"/>
+        </w:rPr>
+      </w:r>
+    </w:p>
+    <w:p>
+      <w:pPr>
+        <w:pStyle w:val="Normal"/>
+        <w:rPr>
+          <w:b/>
+          <w:b/>
+          <w:bCs/>
+        </w:rPr>
+      </w:pPr>
+      <w:r>
+        <w:rPr>
+          <w:b/>
+          <w:bCs/>
+        </w:rPr>
+        <w:t>Test Run 2:</w:t>
+      </w:r>
+    </w:p>
+    <w:p>
+      <w:pPr>
+        <w:pStyle w:val="Normal"/>
+        <w:rPr>
+          <w:b/>
+          <w:b/>
+          <w:bCs/>
+        </w:rPr>
+      </w:pPr>
+      <w:r>
+        <w:rPr/>
+        <w:drawing>
+          <wp:inline distT="0" distB="0" distL="0" distR="0">
+            <wp:extent cx="5486400" cy="2307590"/>
+            <wp:effectExtent l="0" t="0" r="0" b="0"/>
+            <wp:docPr id="20" name="Image19" descr=""/>
+            <wp:cNvGraphicFramePr>
+              <a:graphicFrameLocks xmlns:a="http://schemas.openxmlformats.org/drawingml/2006/main" noChangeAspect="1"/>
+            </wp:cNvGraphicFramePr>
+            <a:graphic xmlns:a="http://schemas.openxmlformats.org/drawingml/2006/main">
+              <a:graphicData uri="http://schemas.openxmlformats.org/drawingml/2006/picture">
+                <pic:pic xmlns:pic="http://schemas.openxmlformats.org/drawingml/2006/picture">
+                  <pic:nvPicPr>
+                    <pic:cNvPr id="20" name="Image19" descr=""/>
+                    <pic:cNvPicPr>
+                      <a:picLocks noChangeAspect="1" noChangeArrowheads="1"/>
+                    </pic:cNvPicPr>
+                  </pic:nvPicPr>
+                  <pic:blipFill>
+                    <a:blip r:embed="rId21"/>
+                    <a:stretch>
+                      <a:fillRect/>
+                    </a:stretch>
+                  </pic:blipFill>
+                  <pic:spPr bwMode="auto">
+                    <a:xfrm>
+                      <a:off x="0" y="0"/>
+                      <a:ext cx="5486400" cy="2307590"/>
+                    </a:xfrm>
+                    <a:prstGeom prst="rect">
+                      <a:avLst/>
+                    </a:prstGeom>
+                  </pic:spPr>
+                </pic:pic>
+              </a:graphicData>
+            </a:graphic>
+          </wp:inline>
+        </w:drawing>
+      </w:r>
+    </w:p>
+    <w:p>
+      <w:pPr>
+        <w:pStyle w:val="Normal"/>
+        <w:rPr>
+          <w:b/>
+          <w:b/>
+          <w:bCs/>
+        </w:rPr>
+      </w:pPr>
+      <w:r>
+        <w:rPr>
+          <w:b w:val="false"/>
+          <w:bCs w:val="false"/>
+        </w:rPr>
+        <w:t>Thus, it recommends appropriate songs to us based on the given input songs. Though the songs may not be of the same language, they share similar attributes like energy, acousticness, etc.</w:t>
+      </w:r>
+    </w:p>
+    <w:p>
+      <w:pPr>
+        <w:pStyle w:val="Normal"/>
+        <w:rPr>
+          <w:b w:val="false"/>
+          <w:b w:val="false"/>
+          <w:bCs w:val="false"/>
+        </w:rPr>
+      </w:pPr>
+      <w:r>
+        <w:rPr>
+          <w:b w:val="false"/>
+          <w:bCs w:val="false"/>
+        </w:rPr>
+      </w:r>
+    </w:p>
+    <w:p>
+      <w:pPr>
+        <w:pStyle w:val="Normal"/>
+        <w:rPr>
+          <w:b w:val="false"/>
+          <w:b w:val="false"/>
+          <w:bCs w:val="false"/>
+        </w:rPr>
+      </w:pPr>
+      <w:r>
+        <w:rPr>
+          <w:b w:val="false"/>
+          <w:bCs w:val="false"/>
+        </w:rPr>
+      </w:r>
+    </w:p>
+    <w:p>
+      <w:pPr>
+        <w:pStyle w:val="Heading1"/>
+        <w:rPr/>
+      </w:pPr>
+      <w:bookmarkStart w:id="30" w:name="__RefHeading___Toc346_3655701045"/>
+      <w:bookmarkEnd w:id="30"/>
+      <w:r>
+        <w:rPr/>
+        <w:t>CONCLUSION</w:t>
+      </w:r>
+    </w:p>
+    <w:p>
+      <w:pPr>
+        <w:pStyle w:val="Normal"/>
+        <w:rPr/>
+      </w:pPr>
+      <w:r>
+        <w:rPr/>
+        <w:t>Spotify stores the metadata and audio features for songs which we can use to build music recommendation systems. We have successfully accomplished our goal, which was to build a music recommendation system by implementing various ML models, evaluating and comparing their performance for our project, and choosing the best model to use for the recommendation system.</w:t>
+      </w:r>
+      <w:r>
+        <w:br w:type="page"/>
+      </w:r>
+    </w:p>
+    <w:p>
+      <w:pPr>
+        <w:pStyle w:val="Heading1"/>
+        <w:rPr/>
+      </w:pPr>
+      <w:bookmarkStart w:id="31" w:name="__RefHeading___Toc348_3655701045"/>
+      <w:bookmarkEnd w:id="31"/>
+      <w:r>
+        <w:rPr/>
+        <w:t>LINKS</w:t>
+      </w:r>
+    </w:p>
+    <w:p>
+      <w:pPr>
+        <w:pStyle w:val="Normal"/>
+        <w:spacing w:before="120" w:after="200"/>
+        <w:rPr/>
+      </w:pPr>
+      <w:r>
+        <w:rPr/>
       </w:r>
     </w:p>
     <w:sectPr>
-      <w:footerReference w:type="default" r:id="rId13"/>
+      <w:footerReference w:type="default" r:id="rId22"/>
       <w:type w:val="nextPage"/>
       <w:pgSz w:w="12240" w:h="15840"/>
       <w:pgMar w:left="1800" w:right="1800" w:header="0" w:top="1728" w:footer="720" w:bottom="1440" w:gutter="0"/>
@@ -2085,7 +3925,7 @@
     </w:r>
     <w:r>
       <w:rPr/>
-      <w:t>11</w:t>
+      <w:t>20</w:t>
     </w:r>
     <w:r>
       <w:rPr/>
@@ -3646,6 +5486,18 @@
       <w:sz w:val="32"/>
       <w:szCs w:val="32"/>
     </w:rPr>
+  </w:style>
+  <w:style w:type="paragraph" w:styleId="Contents3">
+    <w:name w:val="TOC 3"/>
+    <w:basedOn w:val="Index"/>
+    <w:pPr>
+      <w:tabs>
+        <w:tab w:val="clear" w:pos="720"/>
+        <w:tab w:val="right" w:pos="8074" w:leader="dot"/>
+      </w:tabs>
+      <w:ind w:left="566" w:hanging="0"/>
+    </w:pPr>
+    <w:rPr/>
   </w:style>
   <w:style w:type="numbering" w:styleId="NoList" w:default="1">
     <w:name w:val="No List"/>

</xml_diff>